<commit_message>
Centralize all database files and reload PostgreSQL
- Created merge_all_database_files.py to consolidate all historical data
- Created convert_cleaned_to_db_format.py to process latest raw extraction
- Created reload_postgres_db.py to update PostgreSQL with latest data
- Merged ALL historical product/brand/category/retailer/price_history CSVs
- PostgreSQL now contains:
  * 2,560 products (up from 888)
  * 1,799 brands
  * 1,459 retailers
  * 1,014 price snapshots (includes Nov 25 extraction)
- Re-ran enhanced matching engine with comprehensive database
- Updated matching outputs with date fields
- Fixed PostgreSQL connection string to handle local trust auth
</commit_message>
<xml_diff>
--- a/docs/Write Up Aue Natural_21154568.docx
+++ b/docs/Write Up Aue Natural_21154568.docx
@@ -6573,13 +6573,7 @@
     </w:p>
     <w:p>
       <w:r>
-        <w:t>The design of the proposed system is intended to be intuitive to u</w:t>
-      </w:r>
-      <w:r>
-        <w:t>:</w:t>
-      </w:r>
-      <w:r>
-        <w:t xml:space="preserve">se and to keep dynamically updated. </w:t>
+        <w:t xml:space="preserve">The design of the proposed system is intended to be intuitive to use and to keep dynamically updated. </w:t>
       </w:r>
       <w:r>
         <w:t xml:space="preserve">The development has been divided into five key phases: data collection; data preparation and cleaning; data analysis; pricing rule development; and </w:t>
@@ -6619,14 +6613,27 @@
         <w:lastRenderedPageBreak/>
         <w:t xml:space="preserve">Table </w:t>
       </w:r>
-      <w:fldSimple w:instr=" SEQ Table \* ARABIC ">
-        <w:r>
-          <w:rPr>
-            <w:noProof/>
-          </w:rPr>
-          <w:t>1</w:t>
-        </w:r>
-      </w:fldSimple>
+      <w:r>
+        <w:fldChar w:fldCharType="begin"/>
+      </w:r>
+      <w:r>
+        <w:instrText xml:space="preserve"> SEQ Table \* ARABIC </w:instrText>
+      </w:r>
+      <w:r>
+        <w:fldChar w:fldCharType="separate"/>
+      </w:r>
+      <w:r>
+        <w:rPr>
+          <w:noProof/>
+        </w:rPr>
+        <w:t>1</w:t>
+      </w:r>
+      <w:r>
+        <w:rPr>
+          <w:noProof/>
+        </w:rPr>
+        <w:fldChar w:fldCharType="end"/>
+      </w:r>
       <w:r>
         <w:t xml:space="preserve"> Summary of data scoping exercise</w:t>
       </w:r>
@@ -7102,14 +7109,27 @@
       <w:r>
         <w:t xml:space="preserve">Table </w:t>
       </w:r>
-      <w:fldSimple w:instr=" SEQ Table \* ARABIC ">
-        <w:r>
-          <w:rPr>
-            <w:noProof/>
-          </w:rPr>
-          <w:t>2</w:t>
-        </w:r>
-      </w:fldSimple>
+      <w:r>
+        <w:fldChar w:fldCharType="begin"/>
+      </w:r>
+      <w:r>
+        <w:instrText xml:space="preserve"> SEQ Table \* ARABIC </w:instrText>
+      </w:r>
+      <w:r>
+        <w:fldChar w:fldCharType="separate"/>
+      </w:r>
+      <w:r>
+        <w:rPr>
+          <w:noProof/>
+        </w:rPr>
+        <w:t>2</w:t>
+      </w:r>
+      <w:r>
+        <w:rPr>
+          <w:noProof/>
+        </w:rPr>
+        <w:fldChar w:fldCharType="end"/>
+      </w:r>
       <w:r>
         <w:t xml:space="preserve"> Summary of data provider costs</w:t>
       </w:r>
@@ -7523,11 +7543,9 @@
       <w:r>
         <w:t xml:space="preserve">to explain the structure of the data pipeline and the warehouse that stores the processed </w:t>
       </w:r>
-      <w:proofErr w:type="gramStart"/>
-      <w:r>
-        <w:t>records;</w:t>
-      </w:r>
-      <w:proofErr w:type="gramEnd"/>
+      <w:r>
+        <w:t>records.</w:t>
+      </w:r>
     </w:p>
     <w:p>
       <w:pPr>
@@ -7540,11 +7558,9 @@
       <w:r>
         <w:t xml:space="preserve">to describe the cleaning, transformation and deduplication steps applied to the raw </w:t>
       </w:r>
-      <w:proofErr w:type="gramStart"/>
-      <w:r>
-        <w:t>extracts;</w:t>
-      </w:r>
-      <w:proofErr w:type="gramEnd"/>
+      <w:r>
+        <w:t>extracts.</w:t>
+      </w:r>
     </w:p>
     <w:p>
       <w:pPr>
@@ -7835,11 +7851,9 @@
       <w:r>
         <w:t xml:space="preserve"> and has </w:t>
       </w:r>
-      <w:proofErr w:type="gramStart"/>
-      <w:r>
-        <w:t>continued on</w:t>
-      </w:r>
-      <w:proofErr w:type="gramEnd"/>
+      <w:r>
+        <w:t>continued</w:t>
+      </w:r>
       <w:r>
         <w:t xml:space="preserve"> an ongoing basis. Each scrape captures a snapshot of Google Shopping results at the time of extraction. These snapshots are later stored in the warehouse so that price changes over time can be tracked.</w:t>
       </w:r>
@@ -7909,182 +7923,954 @@
     </w:p>
     <w:p>
       <w:pPr>
-        <w:pStyle w:val="NormalWeb"/>
-      </w:pPr>
-      <w:r>
-        <w:t>Each Google Shopping result contains the following attributes:</w:t>
-      </w:r>
-    </w:p>
-    <w:p>
-      <w:pPr>
-        <w:pStyle w:val="NormalWeb"/>
+        <w:spacing w:before="100" w:beforeAutospacing="1" w:after="100" w:afterAutospacing="1" w:line="240" w:lineRule="auto"/>
+        <w:rPr>
+          <w:rFonts w:ascii="Times New Roman" w:eastAsia="Times New Roman" w:hAnsi="Times New Roman" w:cs="Times New Roman"/>
+          <w:kern w:val="0"/>
+          <w:sz w:val="24"/>
+          <w:szCs w:val="24"/>
+          <w:lang w:val="en-US"/>
+          <w14:ligatures w14:val="none"/>
+        </w:rPr>
+      </w:pPr>
+      <w:r>
+        <w:rPr>
+          <w:rFonts w:ascii="Times New Roman" w:eastAsia="Times New Roman" w:hAnsi="Times New Roman" w:cs="Times New Roman"/>
+          <w:kern w:val="0"/>
+          <w:sz w:val="24"/>
+          <w:szCs w:val="24"/>
+          <w:lang w:val="en-US"/>
+          <w14:ligatures w14:val="none"/>
+        </w:rPr>
+        <w:t xml:space="preserve">The raw CSV files contain the fields below, which are written directly from the </w:t>
+      </w:r>
+      <w:proofErr w:type="spellStart"/>
+      <w:r>
+        <w:rPr>
+          <w:rFonts w:ascii="Times New Roman" w:eastAsia="Times New Roman" w:hAnsi="Times New Roman" w:cs="Times New Roman"/>
+          <w:kern w:val="0"/>
+          <w:sz w:val="24"/>
+          <w:szCs w:val="24"/>
+          <w:lang w:val="en-US"/>
+          <w14:ligatures w14:val="none"/>
+        </w:rPr>
+        <w:t>Oxylabs</w:t>
+      </w:r>
+      <w:proofErr w:type="spellEnd"/>
+      <w:r>
+        <w:rPr>
+          <w:rFonts w:ascii="Times New Roman" w:eastAsia="Times New Roman" w:hAnsi="Times New Roman" w:cs="Times New Roman"/>
+          <w:kern w:val="0"/>
+          <w:sz w:val="24"/>
+          <w:szCs w:val="24"/>
+          <w:lang w:val="en-US"/>
+          <w14:ligatures w14:val="none"/>
+        </w:rPr>
+        <w:t xml:space="preserve"> Google Shopping actor:</w:t>
+      </w:r>
+    </w:p>
+    <w:p>
+      <w:pPr>
         <w:numPr>
           <w:ilvl w:val="0"/>
-          <w:numId w:val="20"/>
+          <w:numId w:val="58"/>
         </w:numPr>
-      </w:pPr>
-      <w:r>
-        <w:t>product title</w:t>
-      </w:r>
-    </w:p>
-    <w:p>
-      <w:pPr>
-        <w:pStyle w:val="NormalWeb"/>
+        <w:spacing w:before="100" w:beforeAutospacing="1" w:after="100" w:afterAutospacing="1" w:line="240" w:lineRule="auto"/>
+        <w:rPr>
+          <w:rFonts w:ascii="Times New Roman" w:eastAsia="Times New Roman" w:hAnsi="Times New Roman" w:cs="Times New Roman"/>
+          <w:kern w:val="0"/>
+          <w:sz w:val="24"/>
+          <w:szCs w:val="24"/>
+          <w:lang w:val="en-US"/>
+          <w14:ligatures w14:val="none"/>
+        </w:rPr>
+      </w:pPr>
+      <w:r>
+        <w:rPr>
+          <w:rFonts w:ascii="Courier New" w:eastAsia="Times New Roman" w:hAnsi="Courier New" w:cs="Courier New"/>
+          <w:kern w:val="0"/>
+          <w:sz w:val="20"/>
+          <w:szCs w:val="20"/>
+          <w:lang w:val="en-US"/>
+          <w14:ligatures w14:val="none"/>
+        </w:rPr>
+        <w:t>pos</w:t>
+      </w:r>
+      <w:r>
+        <w:rPr>
+          <w:rFonts w:ascii="Times New Roman" w:eastAsia="Times New Roman" w:hAnsi="Times New Roman" w:cs="Times New Roman"/>
+          <w:kern w:val="0"/>
+          <w:sz w:val="24"/>
+          <w:szCs w:val="24"/>
+          <w:lang w:val="en-US"/>
+          <w14:ligatures w14:val="none"/>
+        </w:rPr>
+        <w:t xml:space="preserve"> – product position on the search results page</w:t>
+      </w:r>
+    </w:p>
+    <w:p>
+      <w:pPr>
         <w:numPr>
           <w:ilvl w:val="0"/>
-          <w:numId w:val="20"/>
+          <w:numId w:val="58"/>
         </w:numPr>
-      </w:pPr>
-      <w:r>
-        <w:t>product URL</w:t>
-      </w:r>
-    </w:p>
-    <w:p>
-      <w:pPr>
-        <w:pStyle w:val="NormalWeb"/>
+        <w:spacing w:before="100" w:beforeAutospacing="1" w:after="100" w:afterAutospacing="1" w:line="240" w:lineRule="auto"/>
+        <w:rPr>
+          <w:rFonts w:ascii="Times New Roman" w:eastAsia="Times New Roman" w:hAnsi="Times New Roman" w:cs="Times New Roman"/>
+          <w:kern w:val="0"/>
+          <w:sz w:val="24"/>
+          <w:szCs w:val="24"/>
+          <w:lang w:val="en-US"/>
+          <w14:ligatures w14:val="none"/>
+        </w:rPr>
+      </w:pPr>
+      <w:proofErr w:type="spellStart"/>
+      <w:r>
+        <w:rPr>
+          <w:rFonts w:ascii="Courier New" w:eastAsia="Times New Roman" w:hAnsi="Courier New" w:cs="Courier New"/>
+          <w:kern w:val="0"/>
+          <w:sz w:val="20"/>
+          <w:szCs w:val="20"/>
+          <w:lang w:val="en-US"/>
+          <w14:ligatures w14:val="none"/>
+        </w:rPr>
+        <w:t>url</w:t>
+      </w:r>
+      <w:proofErr w:type="spellEnd"/>
+      <w:r>
+        <w:rPr>
+          <w:rFonts w:ascii="Times New Roman" w:eastAsia="Times New Roman" w:hAnsi="Times New Roman" w:cs="Times New Roman"/>
+          <w:kern w:val="0"/>
+          <w:sz w:val="24"/>
+          <w:szCs w:val="24"/>
+          <w:lang w:val="en-US"/>
+          <w14:ligatures w14:val="none"/>
+        </w:rPr>
+        <w:t xml:space="preserve"> – landing page URL</w:t>
+      </w:r>
+    </w:p>
+    <w:p>
+      <w:pPr>
         <w:numPr>
           <w:ilvl w:val="0"/>
-          <w:numId w:val="20"/>
+          <w:numId w:val="58"/>
         </w:numPr>
-      </w:pPr>
-      <w:r>
-        <w:t>product price and original price (if available)</w:t>
-      </w:r>
-    </w:p>
-    <w:p>
-      <w:pPr>
-        <w:pStyle w:val="NormalWeb"/>
+        <w:spacing w:before="100" w:beforeAutospacing="1" w:after="100" w:afterAutospacing="1" w:line="240" w:lineRule="auto"/>
+        <w:rPr>
+          <w:rFonts w:ascii="Times New Roman" w:eastAsia="Times New Roman" w:hAnsi="Times New Roman" w:cs="Times New Roman"/>
+          <w:kern w:val="0"/>
+          <w:sz w:val="24"/>
+          <w:szCs w:val="24"/>
+          <w:lang w:val="en-US"/>
+          <w14:ligatures w14:val="none"/>
+        </w:rPr>
+      </w:pPr>
+      <w:r>
+        <w:rPr>
+          <w:rFonts w:ascii="Courier New" w:eastAsia="Times New Roman" w:hAnsi="Courier New" w:cs="Courier New"/>
+          <w:kern w:val="0"/>
+          <w:sz w:val="20"/>
+          <w:szCs w:val="20"/>
+          <w:lang w:val="en-US"/>
+          <w14:ligatures w14:val="none"/>
+        </w:rPr>
+        <w:t>type</w:t>
+      </w:r>
+      <w:r>
+        <w:rPr>
+          <w:rFonts w:ascii="Times New Roman" w:eastAsia="Times New Roman" w:hAnsi="Times New Roman" w:cs="Times New Roman"/>
+          <w:kern w:val="0"/>
+          <w:sz w:val="24"/>
+          <w:szCs w:val="24"/>
+          <w:lang w:val="en-US"/>
+          <w14:ligatures w14:val="none"/>
+        </w:rPr>
+        <w:t xml:space="preserve"> – result type</w:t>
+      </w:r>
+    </w:p>
+    <w:p>
+      <w:pPr>
         <w:numPr>
           <w:ilvl w:val="0"/>
-          <w:numId w:val="20"/>
+          <w:numId w:val="58"/>
         </w:numPr>
-      </w:pPr>
-      <w:r>
-        <w:t>currency</w:t>
-      </w:r>
-    </w:p>
-    <w:p>
-      <w:pPr>
-        <w:pStyle w:val="NormalWeb"/>
+        <w:spacing w:before="100" w:beforeAutospacing="1" w:after="100" w:afterAutospacing="1" w:line="240" w:lineRule="auto"/>
+        <w:rPr>
+          <w:rFonts w:ascii="Times New Roman" w:eastAsia="Times New Roman" w:hAnsi="Times New Roman" w:cs="Times New Roman"/>
+          <w:kern w:val="0"/>
+          <w:sz w:val="24"/>
+          <w:szCs w:val="24"/>
+          <w:lang w:val="en-US"/>
+          <w14:ligatures w14:val="none"/>
+        </w:rPr>
+      </w:pPr>
+      <w:r>
+        <w:rPr>
+          <w:rFonts w:ascii="Courier New" w:eastAsia="Times New Roman" w:hAnsi="Courier New" w:cs="Courier New"/>
+          <w:kern w:val="0"/>
+          <w:sz w:val="20"/>
+          <w:szCs w:val="20"/>
+          <w:lang w:val="en-US"/>
+          <w14:ligatures w14:val="none"/>
+        </w:rPr>
+        <w:t>price</w:t>
+      </w:r>
+      <w:r>
+        <w:rPr>
+          <w:rFonts w:ascii="Times New Roman" w:eastAsia="Times New Roman" w:hAnsi="Times New Roman" w:cs="Times New Roman"/>
+          <w:kern w:val="0"/>
+          <w:sz w:val="24"/>
+          <w:szCs w:val="24"/>
+          <w:lang w:val="en-US"/>
+          <w14:ligatures w14:val="none"/>
+        </w:rPr>
+        <w:t xml:space="preserve"> – numeric product price</w:t>
+      </w:r>
+    </w:p>
+    <w:p>
+      <w:pPr>
         <w:numPr>
           <w:ilvl w:val="0"/>
-          <w:numId w:val="20"/>
+          <w:numId w:val="58"/>
         </w:numPr>
-      </w:pPr>
-      <w:r>
-        <w:t>retailer / merchant name</w:t>
-      </w:r>
-    </w:p>
-    <w:p>
-      <w:pPr>
-        <w:pStyle w:val="NormalWeb"/>
+        <w:spacing w:before="100" w:beforeAutospacing="1" w:after="100" w:afterAutospacing="1" w:line="240" w:lineRule="auto"/>
+        <w:rPr>
+          <w:rFonts w:ascii="Times New Roman" w:eastAsia="Times New Roman" w:hAnsi="Times New Roman" w:cs="Times New Roman"/>
+          <w:kern w:val="0"/>
+          <w:sz w:val="24"/>
+          <w:szCs w:val="24"/>
+          <w:lang w:val="en-US"/>
+          <w14:ligatures w14:val="none"/>
+        </w:rPr>
+      </w:pPr>
+      <w:r>
+        <w:rPr>
+          <w:rFonts w:ascii="Courier New" w:eastAsia="Times New Roman" w:hAnsi="Courier New" w:cs="Courier New"/>
+          <w:kern w:val="0"/>
+          <w:sz w:val="20"/>
+          <w:szCs w:val="20"/>
+          <w:lang w:val="en-US"/>
+          <w14:ligatures w14:val="none"/>
+        </w:rPr>
+        <w:t>title</w:t>
+      </w:r>
+      <w:r>
+        <w:rPr>
+          <w:rFonts w:ascii="Times New Roman" w:eastAsia="Times New Roman" w:hAnsi="Times New Roman" w:cs="Times New Roman"/>
+          <w:kern w:val="0"/>
+          <w:sz w:val="24"/>
+          <w:szCs w:val="24"/>
+          <w:lang w:val="en-US"/>
+          <w14:ligatures w14:val="none"/>
+        </w:rPr>
+        <w:t xml:space="preserve"> – product title</w:t>
+      </w:r>
+    </w:p>
+    <w:p>
+      <w:pPr>
         <w:numPr>
           <w:ilvl w:val="0"/>
-          <w:numId w:val="20"/>
+          <w:numId w:val="58"/>
         </w:numPr>
-      </w:pPr>
-      <w:r>
-        <w:t>delivery text</w:t>
-      </w:r>
-    </w:p>
-    <w:p>
-      <w:pPr>
-        <w:pStyle w:val="NormalWeb"/>
+        <w:spacing w:before="100" w:beforeAutospacing="1" w:after="100" w:afterAutospacing="1" w:line="240" w:lineRule="auto"/>
+        <w:rPr>
+          <w:rFonts w:ascii="Times New Roman" w:eastAsia="Times New Roman" w:hAnsi="Times New Roman" w:cs="Times New Roman"/>
+          <w:kern w:val="0"/>
+          <w:sz w:val="24"/>
+          <w:szCs w:val="24"/>
+          <w:lang w:val="en-US"/>
+          <w14:ligatures w14:val="none"/>
+        </w:rPr>
+      </w:pPr>
+      <w:r>
+        <w:rPr>
+          <w:rFonts w:ascii="Courier New" w:eastAsia="Times New Roman" w:hAnsi="Courier New" w:cs="Courier New"/>
+          <w:kern w:val="0"/>
+          <w:sz w:val="20"/>
+          <w:szCs w:val="20"/>
+          <w:lang w:val="en-US"/>
+          <w14:ligatures w14:val="none"/>
+        </w:rPr>
+        <w:t>token</w:t>
+      </w:r>
+      <w:r>
+        <w:rPr>
+          <w:rFonts w:ascii="Times New Roman" w:eastAsia="Times New Roman" w:hAnsi="Times New Roman" w:cs="Times New Roman"/>
+          <w:kern w:val="0"/>
+          <w:sz w:val="24"/>
+          <w:szCs w:val="24"/>
+          <w:lang w:val="en-US"/>
+          <w14:ligatures w14:val="none"/>
+        </w:rPr>
+        <w:t xml:space="preserve"> – internal identifier</w:t>
+      </w:r>
+    </w:p>
+    <w:p>
+      <w:pPr>
         <w:numPr>
           <w:ilvl w:val="0"/>
-          <w:numId w:val="20"/>
+          <w:numId w:val="58"/>
         </w:numPr>
-      </w:pPr>
-      <w:r>
-        <w:t>thumbnail image URL</w:t>
-      </w:r>
-    </w:p>
-    <w:p>
-      <w:pPr>
-        <w:pStyle w:val="NormalWeb"/>
+        <w:spacing w:before="100" w:beforeAutospacing="1" w:after="100" w:afterAutospacing="1" w:line="240" w:lineRule="auto"/>
+        <w:rPr>
+          <w:rFonts w:ascii="Times New Roman" w:eastAsia="Times New Roman" w:hAnsi="Times New Roman" w:cs="Times New Roman"/>
+          <w:kern w:val="0"/>
+          <w:sz w:val="24"/>
+          <w:szCs w:val="24"/>
+          <w:lang w:val="en-US"/>
+          <w14:ligatures w14:val="none"/>
+        </w:rPr>
+      </w:pPr>
+      <w:r>
+        <w:rPr>
+          <w:rFonts w:ascii="Courier New" w:eastAsia="Times New Roman" w:hAnsi="Courier New" w:cs="Courier New"/>
+          <w:kern w:val="0"/>
+          <w:sz w:val="20"/>
+          <w:szCs w:val="20"/>
+          <w:lang w:val="en-US"/>
+          <w14:ligatures w14:val="none"/>
+        </w:rPr>
+        <w:t>rating</w:t>
+      </w:r>
+      <w:r>
+        <w:rPr>
+          <w:rFonts w:ascii="Times New Roman" w:eastAsia="Times New Roman" w:hAnsi="Times New Roman" w:cs="Times New Roman"/>
+          <w:kern w:val="0"/>
+          <w:sz w:val="24"/>
+          <w:szCs w:val="24"/>
+          <w:lang w:val="en-US"/>
+          <w14:ligatures w14:val="none"/>
+        </w:rPr>
+        <w:t xml:space="preserve"> – star rating</w:t>
+      </w:r>
+    </w:p>
+    <w:p>
+      <w:pPr>
         <w:numPr>
           <w:ilvl w:val="0"/>
-          <w:numId w:val="20"/>
+          <w:numId w:val="58"/>
         </w:numPr>
-      </w:pPr>
-      <w:r>
-        <w:t>Google Shopping position (POS)</w:t>
-      </w:r>
-    </w:p>
-    <w:p>
-      <w:pPr>
-        <w:pStyle w:val="NormalWeb"/>
+        <w:spacing w:before="100" w:beforeAutospacing="1" w:after="100" w:afterAutospacing="1" w:line="240" w:lineRule="auto"/>
+        <w:rPr>
+          <w:rFonts w:ascii="Times New Roman" w:eastAsia="Times New Roman" w:hAnsi="Times New Roman" w:cs="Times New Roman"/>
+          <w:kern w:val="0"/>
+          <w:sz w:val="24"/>
+          <w:szCs w:val="24"/>
+          <w:lang w:val="en-US"/>
+          <w14:ligatures w14:val="none"/>
+        </w:rPr>
+      </w:pPr>
+      <w:r>
+        <w:rPr>
+          <w:rFonts w:ascii="Courier New" w:eastAsia="Times New Roman" w:hAnsi="Courier New" w:cs="Courier New"/>
+          <w:kern w:val="0"/>
+          <w:sz w:val="20"/>
+          <w:szCs w:val="20"/>
+          <w:lang w:val="en-US"/>
+          <w14:ligatures w14:val="none"/>
+        </w:rPr>
+        <w:t>currency</w:t>
+      </w:r>
+      <w:r>
+        <w:rPr>
+          <w:rFonts w:ascii="Times New Roman" w:eastAsia="Times New Roman" w:hAnsi="Times New Roman" w:cs="Times New Roman"/>
+          <w:kern w:val="0"/>
+          <w:sz w:val="24"/>
+          <w:szCs w:val="24"/>
+          <w:lang w:val="en-US"/>
+          <w14:ligatures w14:val="none"/>
+        </w:rPr>
+        <w:t xml:space="preserve"> – reported currency</w:t>
+      </w:r>
+    </w:p>
+    <w:p>
+      <w:pPr>
         <w:numPr>
           <w:ilvl w:val="0"/>
-          <w:numId w:val="20"/>
+          <w:numId w:val="58"/>
         </w:numPr>
-      </w:pPr>
-      <w:r>
-        <w:t>rating and review count (if present)</w:t>
-      </w:r>
-    </w:p>
-    <w:p>
-      <w:pPr>
-        <w:pStyle w:val="NormalWeb"/>
+        <w:spacing w:before="100" w:beforeAutospacing="1" w:after="100" w:afterAutospacing="1" w:line="240" w:lineRule="auto"/>
+        <w:rPr>
+          <w:rFonts w:ascii="Times New Roman" w:eastAsia="Times New Roman" w:hAnsi="Times New Roman" w:cs="Times New Roman"/>
+          <w:kern w:val="0"/>
+          <w:sz w:val="24"/>
+          <w:szCs w:val="24"/>
+          <w:lang w:val="en-US"/>
+          <w14:ligatures w14:val="none"/>
+        </w:rPr>
+      </w:pPr>
+      <w:r>
+        <w:rPr>
+          <w:rFonts w:ascii="Courier New" w:eastAsia="Times New Roman" w:hAnsi="Courier New" w:cs="Courier New"/>
+          <w:kern w:val="0"/>
+          <w:sz w:val="20"/>
+          <w:szCs w:val="20"/>
+          <w:lang w:val="en-US"/>
+          <w14:ligatures w14:val="none"/>
+        </w:rPr>
+        <w:t>merchant</w:t>
+      </w:r>
+      <w:r>
+        <w:rPr>
+          <w:rFonts w:ascii="Times New Roman" w:eastAsia="Times New Roman" w:hAnsi="Times New Roman" w:cs="Times New Roman"/>
+          <w:kern w:val="0"/>
+          <w:sz w:val="24"/>
+          <w:szCs w:val="24"/>
+          <w:lang w:val="en-US"/>
+          <w14:ligatures w14:val="none"/>
+        </w:rPr>
+        <w:t xml:space="preserve"> – retailer or seller</w:t>
+      </w:r>
+    </w:p>
+    <w:p>
+      <w:pPr>
         <w:numPr>
           <w:ilvl w:val="0"/>
-          <w:numId w:val="20"/>
+          <w:numId w:val="58"/>
         </w:numPr>
-      </w:pPr>
-      <w:r>
-        <w:t>search query used</w:t>
-      </w:r>
-    </w:p>
-    <w:p>
-      <w:pPr>
-        <w:pStyle w:val="NormalWeb"/>
+        <w:spacing w:before="100" w:beforeAutospacing="1" w:after="100" w:afterAutospacing="1" w:line="240" w:lineRule="auto"/>
+        <w:rPr>
+          <w:rFonts w:ascii="Times New Roman" w:eastAsia="Times New Roman" w:hAnsi="Times New Roman" w:cs="Times New Roman"/>
+          <w:kern w:val="0"/>
+          <w:sz w:val="24"/>
+          <w:szCs w:val="24"/>
+          <w:lang w:val="en-US"/>
+          <w14:ligatures w14:val="none"/>
+        </w:rPr>
+      </w:pPr>
+      <w:proofErr w:type="spellStart"/>
+      <w:r>
+        <w:rPr>
+          <w:rFonts w:ascii="Courier New" w:eastAsia="Times New Roman" w:hAnsi="Courier New" w:cs="Courier New"/>
+          <w:kern w:val="0"/>
+          <w:sz w:val="20"/>
+          <w:szCs w:val="20"/>
+          <w:lang w:val="en-US"/>
+          <w14:ligatures w14:val="none"/>
+        </w:rPr>
+        <w:t>price_str</w:t>
+      </w:r>
+      <w:proofErr w:type="spellEnd"/>
+      <w:r>
+        <w:rPr>
+          <w:rFonts w:ascii="Times New Roman" w:eastAsia="Times New Roman" w:hAnsi="Times New Roman" w:cs="Times New Roman"/>
+          <w:kern w:val="0"/>
+          <w:sz w:val="24"/>
+          <w:szCs w:val="24"/>
+          <w:lang w:val="en-US"/>
+          <w14:ligatures w14:val="none"/>
+        </w:rPr>
+        <w:t xml:space="preserve"> – raw price text</w:t>
+      </w:r>
+    </w:p>
+    <w:p>
+      <w:pPr>
         <w:numPr>
           <w:ilvl w:val="0"/>
-          <w:numId w:val="20"/>
+          <w:numId w:val="58"/>
         </w:numPr>
-      </w:pPr>
-      <w:r>
-        <w:t>page number</w:t>
-      </w:r>
-    </w:p>
-    <w:p>
-      <w:pPr>
-        <w:pStyle w:val="NormalWeb"/>
+        <w:spacing w:before="100" w:beforeAutospacing="1" w:after="100" w:afterAutospacing="1" w:line="240" w:lineRule="auto"/>
+        <w:rPr>
+          <w:rFonts w:ascii="Times New Roman" w:eastAsia="Times New Roman" w:hAnsi="Times New Roman" w:cs="Times New Roman"/>
+          <w:kern w:val="0"/>
+          <w:sz w:val="24"/>
+          <w:szCs w:val="24"/>
+          <w:lang w:val="en-US"/>
+          <w14:ligatures w14:val="none"/>
+        </w:rPr>
+      </w:pPr>
+      <w:r>
+        <w:rPr>
+          <w:rFonts w:ascii="Courier New" w:eastAsia="Times New Roman" w:hAnsi="Courier New" w:cs="Courier New"/>
+          <w:kern w:val="0"/>
+          <w:sz w:val="20"/>
+          <w:szCs w:val="20"/>
+          <w:lang w:val="en-US"/>
+          <w14:ligatures w14:val="none"/>
+        </w:rPr>
+        <w:t>thumbnail</w:t>
+      </w:r>
+      <w:r>
+        <w:rPr>
+          <w:rFonts w:ascii="Times New Roman" w:eastAsia="Times New Roman" w:hAnsi="Times New Roman" w:cs="Times New Roman"/>
+          <w:kern w:val="0"/>
+          <w:sz w:val="24"/>
+          <w:szCs w:val="24"/>
+          <w:lang w:val="en-US"/>
+          <w14:ligatures w14:val="none"/>
+        </w:rPr>
+        <w:t xml:space="preserve"> – image URL</w:t>
+      </w:r>
+    </w:p>
+    <w:p>
+      <w:pPr>
         <w:numPr>
           <w:ilvl w:val="0"/>
-          <w:numId w:val="20"/>
+          <w:numId w:val="58"/>
         </w:numPr>
-      </w:pPr>
-      <w:r>
-        <w:t>timestamp of extraction</w:t>
-      </w:r>
-    </w:p>
-    <w:p>
-      <w:pPr>
-        <w:pStyle w:val="NormalWeb"/>
+        <w:spacing w:before="100" w:beforeAutospacing="1" w:after="100" w:afterAutospacing="1" w:line="240" w:lineRule="auto"/>
+        <w:rPr>
+          <w:rFonts w:ascii="Times New Roman" w:eastAsia="Times New Roman" w:hAnsi="Times New Roman" w:cs="Times New Roman"/>
+          <w:kern w:val="0"/>
+          <w:sz w:val="24"/>
+          <w:szCs w:val="24"/>
+          <w:lang w:val="en-US"/>
+          <w14:ligatures w14:val="none"/>
+        </w:rPr>
+      </w:pPr>
+      <w:proofErr w:type="spellStart"/>
+      <w:r>
+        <w:rPr>
+          <w:rFonts w:ascii="Courier New" w:eastAsia="Times New Roman" w:hAnsi="Courier New" w:cs="Courier New"/>
+          <w:kern w:val="0"/>
+          <w:sz w:val="20"/>
+          <w:szCs w:val="20"/>
+          <w:lang w:val="en-US"/>
+          <w14:ligatures w14:val="none"/>
+        </w:rPr>
+        <w:t>product_id</w:t>
+      </w:r>
+      <w:proofErr w:type="spellEnd"/>
+      <w:r>
+        <w:rPr>
+          <w:rFonts w:ascii="Times New Roman" w:eastAsia="Times New Roman" w:hAnsi="Times New Roman" w:cs="Times New Roman"/>
+          <w:kern w:val="0"/>
+          <w:sz w:val="24"/>
+          <w:szCs w:val="24"/>
+          <w:lang w:val="en-US"/>
+          <w14:ligatures w14:val="none"/>
+        </w:rPr>
+        <w:t xml:space="preserve"> – Google Shopping or </w:t>
+      </w:r>
+      <w:proofErr w:type="spellStart"/>
+      <w:r>
+        <w:rPr>
+          <w:rFonts w:ascii="Times New Roman" w:eastAsia="Times New Roman" w:hAnsi="Times New Roman" w:cs="Times New Roman"/>
+          <w:kern w:val="0"/>
+          <w:sz w:val="24"/>
+          <w:szCs w:val="24"/>
+          <w:lang w:val="en-US"/>
+          <w14:ligatures w14:val="none"/>
+        </w:rPr>
+        <w:t>Oxylabs</w:t>
+      </w:r>
+      <w:proofErr w:type="spellEnd"/>
+      <w:r>
+        <w:rPr>
+          <w:rFonts w:ascii="Times New Roman" w:eastAsia="Times New Roman" w:hAnsi="Times New Roman" w:cs="Times New Roman"/>
+          <w:kern w:val="0"/>
+          <w:sz w:val="24"/>
+          <w:szCs w:val="24"/>
+          <w:lang w:val="en-US"/>
+          <w14:ligatures w14:val="none"/>
+        </w:rPr>
+        <w:t xml:space="preserve"> ID</w:t>
+      </w:r>
+    </w:p>
+    <w:p>
+      <w:pPr>
         <w:numPr>
           <w:ilvl w:val="0"/>
-          <w:numId w:val="20"/>
+          <w:numId w:val="58"/>
         </w:numPr>
-      </w:pPr>
-      <w:r>
-        <w:t xml:space="preserve">product ID (Google or </w:t>
-      </w:r>
+        <w:spacing w:before="100" w:beforeAutospacing="1" w:after="100" w:afterAutospacing="1" w:line="240" w:lineRule="auto"/>
+        <w:rPr>
+          <w:rFonts w:ascii="Times New Roman" w:eastAsia="Times New Roman" w:hAnsi="Times New Roman" w:cs="Times New Roman"/>
+          <w:kern w:val="0"/>
+          <w:sz w:val="24"/>
+          <w:szCs w:val="24"/>
+          <w:lang w:val="en-US"/>
+          <w14:ligatures w14:val="none"/>
+        </w:rPr>
+      </w:pPr>
       <w:proofErr w:type="spellStart"/>
       <w:r>
+        <w:rPr>
+          <w:rFonts w:ascii="Courier New" w:eastAsia="Times New Roman" w:hAnsi="Courier New" w:cs="Courier New"/>
+          <w:kern w:val="0"/>
+          <w:sz w:val="20"/>
+          <w:szCs w:val="20"/>
+          <w:lang w:val="en-US"/>
+          <w14:ligatures w14:val="none"/>
+        </w:rPr>
+        <w:t>pos_overall</w:t>
+      </w:r>
+      <w:proofErr w:type="spellEnd"/>
+      <w:r>
+        <w:rPr>
+          <w:rFonts w:ascii="Times New Roman" w:eastAsia="Times New Roman" w:hAnsi="Times New Roman" w:cs="Times New Roman"/>
+          <w:kern w:val="0"/>
+          <w:sz w:val="24"/>
+          <w:szCs w:val="24"/>
+          <w:lang w:val="en-US"/>
+          <w14:ligatures w14:val="none"/>
+        </w:rPr>
+        <w:t xml:space="preserve"> – global ranking</w:t>
+      </w:r>
+    </w:p>
+    <w:p>
+      <w:pPr>
+        <w:numPr>
+          <w:ilvl w:val="0"/>
+          <w:numId w:val="58"/>
+        </w:numPr>
+        <w:spacing w:before="100" w:beforeAutospacing="1" w:after="100" w:afterAutospacing="1" w:line="240" w:lineRule="auto"/>
+        <w:rPr>
+          <w:rFonts w:ascii="Times New Roman" w:eastAsia="Times New Roman" w:hAnsi="Times New Roman" w:cs="Times New Roman"/>
+          <w:kern w:val="0"/>
+          <w:sz w:val="24"/>
+          <w:szCs w:val="24"/>
+          <w:lang w:val="en-US"/>
+          <w14:ligatures w14:val="none"/>
+        </w:rPr>
+      </w:pPr>
+      <w:proofErr w:type="spellStart"/>
+      <w:r>
+        <w:rPr>
+          <w:rFonts w:ascii="Courier New" w:eastAsia="Times New Roman" w:hAnsi="Courier New" w:cs="Courier New"/>
+          <w:kern w:val="0"/>
+          <w:sz w:val="20"/>
+          <w:szCs w:val="20"/>
+          <w:lang w:val="en-US"/>
+          <w14:ligatures w14:val="none"/>
+        </w:rPr>
+        <w:t>reviews_count</w:t>
+      </w:r>
+      <w:proofErr w:type="spellEnd"/>
+      <w:r>
+        <w:rPr>
+          <w:rFonts w:ascii="Times New Roman" w:eastAsia="Times New Roman" w:hAnsi="Times New Roman" w:cs="Times New Roman"/>
+          <w:kern w:val="0"/>
+          <w:sz w:val="24"/>
+          <w:szCs w:val="24"/>
+          <w:lang w:val="en-US"/>
+          <w14:ligatures w14:val="none"/>
+        </w:rPr>
+        <w:t xml:space="preserve"> – number of reviews</w:t>
+      </w:r>
+    </w:p>
+    <w:p>
+      <w:pPr>
+        <w:numPr>
+          <w:ilvl w:val="0"/>
+          <w:numId w:val="58"/>
+        </w:numPr>
+        <w:spacing w:before="100" w:beforeAutospacing="1" w:after="100" w:afterAutospacing="1" w:line="240" w:lineRule="auto"/>
+        <w:rPr>
+          <w:rFonts w:ascii="Times New Roman" w:eastAsia="Times New Roman" w:hAnsi="Times New Roman" w:cs="Times New Roman"/>
+          <w:kern w:val="0"/>
+          <w:sz w:val="24"/>
+          <w:szCs w:val="24"/>
+          <w:lang w:val="en-US"/>
+          <w14:ligatures w14:val="none"/>
+        </w:rPr>
+      </w:pPr>
+      <w:proofErr w:type="spellStart"/>
+      <w:r>
+        <w:rPr>
+          <w:rFonts w:ascii="Courier New" w:eastAsia="Times New Roman" w:hAnsi="Courier New" w:cs="Courier New"/>
+          <w:kern w:val="0"/>
+          <w:sz w:val="20"/>
+          <w:szCs w:val="20"/>
+          <w:lang w:val="en-US"/>
+          <w14:ligatures w14:val="none"/>
+        </w:rPr>
+        <w:t>search_query</w:t>
+      </w:r>
+      <w:proofErr w:type="spellEnd"/>
+      <w:r>
+        <w:rPr>
+          <w:rFonts w:ascii="Times New Roman" w:eastAsia="Times New Roman" w:hAnsi="Times New Roman" w:cs="Times New Roman"/>
+          <w:kern w:val="0"/>
+          <w:sz w:val="24"/>
+          <w:szCs w:val="24"/>
+          <w:lang w:val="en-US"/>
+          <w14:ligatures w14:val="none"/>
+        </w:rPr>
+        <w:t xml:space="preserve"> – search term used</w:t>
+      </w:r>
+    </w:p>
+    <w:p>
+      <w:pPr>
+        <w:numPr>
+          <w:ilvl w:val="0"/>
+          <w:numId w:val="58"/>
+        </w:numPr>
+        <w:spacing w:before="100" w:beforeAutospacing="1" w:after="100" w:afterAutospacing="1" w:line="240" w:lineRule="auto"/>
+        <w:rPr>
+          <w:rFonts w:ascii="Times New Roman" w:eastAsia="Times New Roman" w:hAnsi="Times New Roman" w:cs="Times New Roman"/>
+          <w:kern w:val="0"/>
+          <w:sz w:val="24"/>
+          <w:szCs w:val="24"/>
+          <w:lang w:val="en-US"/>
+          <w14:ligatures w14:val="none"/>
+        </w:rPr>
+      </w:pPr>
+      <w:proofErr w:type="spellStart"/>
+      <w:r>
+        <w:rPr>
+          <w:rFonts w:ascii="Courier New" w:eastAsia="Times New Roman" w:hAnsi="Courier New" w:cs="Courier New"/>
+          <w:kern w:val="0"/>
+          <w:sz w:val="20"/>
+          <w:szCs w:val="20"/>
+          <w:lang w:val="en-US"/>
+          <w14:ligatures w14:val="none"/>
+        </w:rPr>
+        <w:t>page_number</w:t>
+      </w:r>
+      <w:proofErr w:type="spellEnd"/>
+      <w:r>
+        <w:rPr>
+          <w:rFonts w:ascii="Times New Roman" w:eastAsia="Times New Roman" w:hAnsi="Times New Roman" w:cs="Times New Roman"/>
+          <w:kern w:val="0"/>
+          <w:sz w:val="24"/>
+          <w:szCs w:val="24"/>
+          <w:lang w:val="en-US"/>
+          <w14:ligatures w14:val="none"/>
+        </w:rPr>
+        <w:t xml:space="preserve"> – Google Shopping page index</w:t>
+      </w:r>
+    </w:p>
+    <w:p>
+      <w:pPr>
+        <w:numPr>
+          <w:ilvl w:val="0"/>
+          <w:numId w:val="58"/>
+        </w:numPr>
+        <w:spacing w:before="100" w:beforeAutospacing="1" w:after="100" w:afterAutospacing="1" w:line="240" w:lineRule="auto"/>
+        <w:rPr>
+          <w:rFonts w:ascii="Times New Roman" w:eastAsia="Times New Roman" w:hAnsi="Times New Roman" w:cs="Times New Roman"/>
+          <w:kern w:val="0"/>
+          <w:sz w:val="24"/>
+          <w:szCs w:val="24"/>
+          <w:lang w:val="en-US"/>
+          <w14:ligatures w14:val="none"/>
+        </w:rPr>
+      </w:pPr>
+      <w:r>
+        <w:rPr>
+          <w:rFonts w:ascii="Courier New" w:eastAsia="Times New Roman" w:hAnsi="Courier New" w:cs="Courier New"/>
+          <w:kern w:val="0"/>
+          <w:sz w:val="20"/>
+          <w:szCs w:val="20"/>
+          <w:lang w:val="en-US"/>
+          <w14:ligatures w14:val="none"/>
+        </w:rPr>
+        <w:t>timestamp</w:t>
+      </w:r>
+      <w:r>
+        <w:rPr>
+          <w:rFonts w:ascii="Times New Roman" w:eastAsia="Times New Roman" w:hAnsi="Times New Roman" w:cs="Times New Roman"/>
+          <w:kern w:val="0"/>
+          <w:sz w:val="24"/>
+          <w:szCs w:val="24"/>
+          <w:lang w:val="en-US"/>
+          <w14:ligatures w14:val="none"/>
+        </w:rPr>
+        <w:t xml:space="preserve"> – scrape time</w:t>
+      </w:r>
+    </w:p>
+    <w:p>
+      <w:pPr>
+        <w:numPr>
+          <w:ilvl w:val="0"/>
+          <w:numId w:val="58"/>
+        </w:numPr>
+        <w:spacing w:before="100" w:beforeAutospacing="1" w:after="100" w:afterAutospacing="1" w:line="240" w:lineRule="auto"/>
+        <w:rPr>
+          <w:rFonts w:ascii="Times New Roman" w:eastAsia="Times New Roman" w:hAnsi="Times New Roman" w:cs="Times New Roman"/>
+          <w:kern w:val="0"/>
+          <w:sz w:val="24"/>
+          <w:szCs w:val="24"/>
+          <w:lang w:val="en-US"/>
+          <w14:ligatures w14:val="none"/>
+        </w:rPr>
+      </w:pPr>
+      <w:r>
+        <w:rPr>
+          <w:rFonts w:ascii="Courier New" w:eastAsia="Times New Roman" w:hAnsi="Courier New" w:cs="Courier New"/>
+          <w:kern w:val="0"/>
+          <w:sz w:val="20"/>
+          <w:szCs w:val="20"/>
+          <w:lang w:val="en-US"/>
+          <w14:ligatures w14:val="none"/>
+        </w:rPr>
+        <w:t>delivery</w:t>
+      </w:r>
+      <w:r>
+        <w:rPr>
+          <w:rFonts w:ascii="Times New Roman" w:eastAsia="Times New Roman" w:hAnsi="Times New Roman" w:cs="Times New Roman"/>
+          <w:kern w:val="0"/>
+          <w:sz w:val="24"/>
+          <w:szCs w:val="24"/>
+          <w:lang w:val="en-US"/>
+          <w14:ligatures w14:val="none"/>
+        </w:rPr>
+        <w:t xml:space="preserve"> – delivery information</w:t>
+      </w:r>
+    </w:p>
+    <w:p>
+      <w:pPr>
+        <w:spacing w:before="100" w:beforeAutospacing="1" w:after="100" w:afterAutospacing="1" w:line="240" w:lineRule="auto"/>
+        <w:rPr>
+          <w:rFonts w:ascii="Times New Roman" w:eastAsia="Times New Roman" w:hAnsi="Times New Roman" w:cs="Times New Roman"/>
+          <w:kern w:val="0"/>
+          <w:sz w:val="24"/>
+          <w:szCs w:val="24"/>
+          <w:lang w:val="en-US"/>
+          <w14:ligatures w14:val="none"/>
+        </w:rPr>
+      </w:pPr>
+      <w:r>
+        <w:rPr>
+          <w:rFonts w:ascii="Times New Roman" w:eastAsia="Times New Roman" w:hAnsi="Times New Roman" w:cs="Times New Roman"/>
+          <w:kern w:val="0"/>
+          <w:sz w:val="24"/>
+          <w:szCs w:val="24"/>
+          <w:lang w:val="en-US"/>
+          <w14:ligatures w14:val="none"/>
+        </w:rPr>
+        <w:t>These values form the unprocessed input for the cleaning, deduplication and matching stages.</w:t>
+      </w:r>
+    </w:p>
+    <w:p>
+      <w:pPr>
+        <w:spacing w:before="100" w:beforeAutospacing="1" w:after="100" w:afterAutospacing="1" w:line="240" w:lineRule="auto"/>
+        <w:rPr>
+          <w:rFonts w:ascii="Times New Roman" w:eastAsia="Times New Roman" w:hAnsi="Times New Roman" w:cs="Times New Roman"/>
+          <w:kern w:val="0"/>
+          <w:sz w:val="24"/>
+          <w:szCs w:val="24"/>
+          <w:lang w:val="en-US"/>
+          <w14:ligatures w14:val="none"/>
+        </w:rPr>
+      </w:pPr>
+    </w:p>
+    <w:p>
+      <w:pPr>
+        <w:spacing w:before="100" w:beforeAutospacing="1" w:after="100" w:afterAutospacing="1" w:line="240" w:lineRule="auto"/>
+        <w:rPr>
+          <w:rFonts w:ascii="Times New Roman" w:eastAsia="Times New Roman" w:hAnsi="Times New Roman" w:cs="Times New Roman"/>
+          <w:i/>
+          <w:iCs/>
+          <w:kern w:val="0"/>
+          <w:sz w:val="24"/>
+          <w:szCs w:val="24"/>
+          <w:lang w:val="en-US"/>
+          <w14:ligatures w14:val="none"/>
+        </w:rPr>
+      </w:pPr>
+      <w:r>
+        <w:rPr>
+          <w:rFonts w:ascii="Times New Roman" w:eastAsia="Times New Roman" w:hAnsi="Times New Roman" w:cs="Times New Roman"/>
+          <w:i/>
+          <w:iCs/>
+          <w:kern w:val="0"/>
+          <w:sz w:val="24"/>
+          <w:szCs w:val="24"/>
+          <w:lang w:val="en-US"/>
+          <w14:ligatures w14:val="none"/>
+        </w:rPr>
+        <w:t xml:space="preserve">Figure 3.1 </w:t>
+      </w:r>
+      <w:r>
+        <w:rPr>
+          <w:rFonts w:ascii="Times New Roman" w:eastAsia="Times New Roman" w:hAnsi="Times New Roman" w:cs="Times New Roman"/>
+          <w:i/>
+          <w:iCs/>
+          <w:kern w:val="0"/>
+          <w:sz w:val="24"/>
+          <w:szCs w:val="24"/>
+          <w:lang w:val="en-US"/>
+          <w14:ligatures w14:val="none"/>
+        </w:rPr>
+        <w:t xml:space="preserve">– Raw data CSV output from </w:t>
+      </w:r>
+      <w:proofErr w:type="spellStart"/>
+      <w:r>
+        <w:rPr>
+          <w:rFonts w:ascii="Times New Roman" w:eastAsia="Times New Roman" w:hAnsi="Times New Roman" w:cs="Times New Roman"/>
+          <w:i/>
+          <w:iCs/>
+          <w:kern w:val="0"/>
+          <w:sz w:val="24"/>
+          <w:szCs w:val="24"/>
+          <w:lang w:val="en-US"/>
+          <w14:ligatures w14:val="none"/>
+        </w:rPr>
         <w:t>Oxylabs</w:t>
       </w:r>
       <w:proofErr w:type="spellEnd"/>
       <w:r>
-        <w:t xml:space="preserve"> identifier)</w:t>
-      </w:r>
-    </w:p>
-    <w:p>
-      <w:pPr>
-        <w:pStyle w:val="NormalWeb"/>
-      </w:pPr>
-      <w:r>
-        <w:t>These fields are written directly to CSV before any processing takes place.</w:t>
+        <w:rPr>
+          <w:rFonts w:ascii="Times New Roman" w:eastAsia="Times New Roman" w:hAnsi="Times New Roman" w:cs="Times New Roman"/>
+          <w:i/>
+          <w:iCs/>
+          <w:kern w:val="0"/>
+          <w:sz w:val="24"/>
+          <w:szCs w:val="24"/>
+          <w:lang w:val="en-US"/>
+          <w14:ligatures w14:val="none"/>
+        </w:rPr>
+        <w:t xml:space="preserve"> scrapper</w:t>
+      </w:r>
+    </w:p>
+    <w:p>
+      <w:pPr>
+        <w:spacing w:before="100" w:beforeAutospacing="1" w:after="100" w:afterAutospacing="1" w:line="240" w:lineRule="auto"/>
+        <w:rPr>
+          <w:rFonts w:ascii="Times New Roman" w:eastAsia="Times New Roman" w:hAnsi="Times New Roman" w:cs="Times New Roman"/>
+          <w:kern w:val="0"/>
+          <w:sz w:val="24"/>
+          <w:szCs w:val="24"/>
+          <w:lang w:val="en-US"/>
+          <w14:ligatures w14:val="none"/>
+        </w:rPr>
+      </w:pPr>
+      <w:r>
+        <w:rPr>
+          <w:rFonts w:ascii="Times New Roman" w:eastAsia="Times New Roman" w:hAnsi="Times New Roman" w:cs="Times New Roman"/>
+          <w:kern w:val="0"/>
+          <w:sz w:val="24"/>
+          <w:szCs w:val="24"/>
+          <w:lang w:val="en-US"/>
+          <w14:ligatures w14:val="none"/>
+        </w:rPr>
+        <w:drawing>
+          <wp:inline distT="0" distB="0" distL="0" distR="0" wp14:anchorId="1E3A1741" wp14:editId="146437EE">
+            <wp:extent cx="5731510" cy="2113915"/>
+            <wp:effectExtent l="0" t="0" r="0" b="0"/>
+            <wp:docPr id="770405016" name="Picture 1" descr="A table of numbers and letters&#10;&#10;AI-generated content may be incorrect."/>
+            <wp:cNvGraphicFramePr>
+              <a:graphicFrameLocks xmlns:a="http://schemas.openxmlformats.org/drawingml/2006/main" noChangeAspect="1"/>
+            </wp:cNvGraphicFramePr>
+            <a:graphic xmlns:a="http://schemas.openxmlformats.org/drawingml/2006/main">
+              <a:graphicData uri="http://schemas.openxmlformats.org/drawingml/2006/picture">
+                <pic:pic xmlns:pic="http://schemas.openxmlformats.org/drawingml/2006/picture">
+                  <pic:nvPicPr>
+                    <pic:cNvPr id="770405016" name="Picture 1" descr="A table of numbers and letters&#10;&#10;AI-generated content may be incorrect."/>
+                    <pic:cNvPicPr/>
+                  </pic:nvPicPr>
+                  <pic:blipFill>
+                    <a:blip r:embed="rId8"/>
+                    <a:stretch>
+                      <a:fillRect/>
+                    </a:stretch>
+                  </pic:blipFill>
+                  <pic:spPr>
+                    <a:xfrm>
+                      <a:off x="0" y="0"/>
+                      <a:ext cx="5731510" cy="2113915"/>
+                    </a:xfrm>
+                    <a:prstGeom prst="rect">
+                      <a:avLst/>
+                    </a:prstGeom>
+                  </pic:spPr>
+                </pic:pic>
+              </a:graphicData>
+            </a:graphic>
+          </wp:inline>
+        </w:drawing>
       </w:r>
     </w:p>
     <w:p>
@@ -8141,6 +8927,7 @@
         </w:numPr>
       </w:pPr>
       <w:r>
+        <w:lastRenderedPageBreak/>
         <w:t>Some records contain missing or incorrect prices.</w:t>
       </w:r>
     </w:p>
@@ -8190,6 +8977,65 @@
     </w:p>
     <w:p>
       <w:pPr>
+        <w:pStyle w:val="NormalWeb"/>
+      </w:pPr>
+      <w:r>
+        <w:t xml:space="preserve">Figure 3.2 </w:t>
+      </w:r>
+      <w:r>
+        <w:t>–</w:t>
+      </w:r>
+      <w:r>
+        <w:t xml:space="preserve"> </w:t>
+      </w:r>
+      <w:r>
+        <w:t>Cleaned data set with missing size and product information</w:t>
+      </w:r>
+    </w:p>
+    <w:p>
+      <w:pPr>
+        <w:pStyle w:val="NormalWeb"/>
+      </w:pPr>
+      <w:r>
+        <w:drawing>
+          <wp:inline distT="0" distB="0" distL="0" distR="0" wp14:anchorId="2B3F8C17" wp14:editId="10891B83">
+            <wp:extent cx="5731510" cy="3164205"/>
+            <wp:effectExtent l="0" t="0" r="0" b="0"/>
+            <wp:docPr id="1159006526" name="Picture 1" descr="A screenshot of a data sheet&#10;&#10;AI-generated content may be incorrect."/>
+            <wp:cNvGraphicFramePr>
+              <a:graphicFrameLocks xmlns:a="http://schemas.openxmlformats.org/drawingml/2006/main" noChangeAspect="1"/>
+            </wp:cNvGraphicFramePr>
+            <a:graphic xmlns:a="http://schemas.openxmlformats.org/drawingml/2006/main">
+              <a:graphicData uri="http://schemas.openxmlformats.org/drawingml/2006/picture">
+                <pic:pic xmlns:pic="http://schemas.openxmlformats.org/drawingml/2006/picture">
+                  <pic:nvPicPr>
+                    <pic:cNvPr id="1159006526" name="Picture 1" descr="A screenshot of a data sheet&#10;&#10;AI-generated content may be incorrect."/>
+                    <pic:cNvPicPr/>
+                  </pic:nvPicPr>
+                  <pic:blipFill>
+                    <a:blip r:embed="rId9"/>
+                    <a:stretch>
+                      <a:fillRect/>
+                    </a:stretch>
+                  </pic:blipFill>
+                  <pic:spPr>
+                    <a:xfrm>
+                      <a:off x="0" y="0"/>
+                      <a:ext cx="5731510" cy="3164205"/>
+                    </a:xfrm>
+                    <a:prstGeom prst="rect">
+                      <a:avLst/>
+                    </a:prstGeom>
+                  </pic:spPr>
+                </pic:pic>
+              </a:graphicData>
+            </a:graphic>
+          </wp:inline>
+        </w:drawing>
+      </w:r>
+    </w:p>
+    <w:p>
+      <w:pPr>
         <w:pStyle w:val="Heading1"/>
       </w:pPr>
       <w:r>
@@ -8281,18 +9127,15 @@
           <w:rStyle w:val="Strong"/>
           <w:rFonts w:eastAsiaTheme="majorEastAsia"/>
         </w:rPr>
-        <w:lastRenderedPageBreak/>
         <w:t>Cleaning and Pre-processing</w:t>
       </w:r>
       <w:r>
         <w:br/>
         <w:t xml:space="preserve">Python scripts </w:t>
       </w:r>
-      <w:proofErr w:type="spellStart"/>
-      <w:r>
-        <w:t>standardise</w:t>
-      </w:r>
-      <w:proofErr w:type="spellEnd"/>
+      <w:r>
+        <w:t>standardize</w:t>
+      </w:r>
       <w:r>
         <w:t xml:space="preserve"> titles, retailer names, categories, brands, currency and size information. The output of this step is stored in the </w:t>
       </w:r>
@@ -8320,6 +9163,7 @@
           <w:rStyle w:val="Strong"/>
           <w:rFonts w:eastAsiaTheme="majorEastAsia"/>
         </w:rPr>
+        <w:lastRenderedPageBreak/>
         <w:t>Deduplication</w:t>
       </w:r>
       <w:r>
@@ -8449,191 +9293,835 @@
     </w:p>
     <w:p>
       <w:pPr>
-        <w:pStyle w:val="NormalWeb"/>
-      </w:pPr>
-      <w:r>
-        <w:t xml:space="preserve">The repository is </w:t>
+        <w:spacing w:before="100" w:beforeAutospacing="1" w:after="100" w:afterAutospacing="1" w:line="240" w:lineRule="auto"/>
+        <w:rPr>
+          <w:rFonts w:ascii="Times New Roman" w:eastAsia="Times New Roman" w:hAnsi="Times New Roman" w:cs="Times New Roman"/>
+          <w:kern w:val="0"/>
+          <w:sz w:val="24"/>
+          <w:szCs w:val="24"/>
+          <w:lang w:val="en-US"/>
+          <w14:ligatures w14:val="none"/>
+        </w:rPr>
+      </w:pPr>
+      <w:r>
+        <w:rPr>
+          <w:rFonts w:ascii="Times New Roman" w:eastAsia="Times New Roman" w:hAnsi="Times New Roman" w:cs="Times New Roman"/>
+          <w:kern w:val="0"/>
+          <w:sz w:val="24"/>
+          <w:szCs w:val="24"/>
+          <w:lang w:val="en-US"/>
+          <w14:ligatures w14:val="none"/>
+        </w:rPr>
+        <w:t xml:space="preserve">The project repository is </w:t>
       </w:r>
       <w:proofErr w:type="spellStart"/>
       <w:r>
+        <w:rPr>
+          <w:rFonts w:ascii="Times New Roman" w:eastAsia="Times New Roman" w:hAnsi="Times New Roman" w:cs="Times New Roman"/>
+          <w:kern w:val="0"/>
+          <w:sz w:val="24"/>
+          <w:szCs w:val="24"/>
+          <w:lang w:val="en-US"/>
+          <w14:ligatures w14:val="none"/>
+        </w:rPr>
         <w:t>organised</w:t>
       </w:r>
       <w:proofErr w:type="spellEnd"/>
       <w:r>
-        <w:t xml:space="preserve"> into clear folders that mirror the pipeline stages:</w:t>
-      </w:r>
-    </w:p>
-    <w:p>
-      <w:pPr>
-        <w:pStyle w:val="NormalWeb"/>
+        <w:rPr>
+          <w:rFonts w:ascii="Times New Roman" w:eastAsia="Times New Roman" w:hAnsi="Times New Roman" w:cs="Times New Roman"/>
+          <w:kern w:val="0"/>
+          <w:sz w:val="24"/>
+          <w:szCs w:val="24"/>
+          <w:lang w:val="en-US"/>
+          <w14:ligatures w14:val="none"/>
+        </w:rPr>
+        <w:t xml:space="preserve"> to follow the main stages of the data pipeline. Each directory serves a specific purpose and keeps raw data, processed outputs, code and database files clearly separated. The main folders are:</w:t>
+      </w:r>
+    </w:p>
+    <w:p>
+      <w:pPr>
         <w:numPr>
           <w:ilvl w:val="0"/>
-          <w:numId w:val="23"/>
+          <w:numId w:val="59"/>
         </w:numPr>
-      </w:pPr>
-      <w:r>
-        <w:rPr>
-          <w:rStyle w:val="HTMLCode"/>
-          <w:rFonts w:eastAsiaTheme="majorEastAsia"/>
-        </w:rPr>
-        <w:t>raw/</w:t>
-      </w:r>
-      <w:r>
-        <w:t xml:space="preserve"> — unmodified CSVs from </w:t>
-      </w:r>
+        <w:spacing w:before="100" w:beforeAutospacing="1" w:after="100" w:afterAutospacing="1" w:line="240" w:lineRule="auto"/>
+        <w:rPr>
+          <w:rFonts w:ascii="Times New Roman" w:eastAsia="Times New Roman" w:hAnsi="Times New Roman" w:cs="Times New Roman"/>
+          <w:kern w:val="0"/>
+          <w:sz w:val="24"/>
+          <w:szCs w:val="24"/>
+          <w:lang w:val="en-US"/>
+          <w14:ligatures w14:val="none"/>
+        </w:rPr>
+      </w:pPr>
       <w:proofErr w:type="spellStart"/>
       <w:r>
-        <w:t>Oxylabs</w:t>
+        <w:rPr>
+          <w:rFonts w:ascii="Times New Roman" w:eastAsia="Times New Roman" w:hAnsi="Times New Roman" w:cs="Times New Roman"/>
+          <w:b/>
+          <w:bCs/>
+          <w:kern w:val="0"/>
+          <w:sz w:val="24"/>
+          <w:szCs w:val="24"/>
+          <w:lang w:val="en-US"/>
+          <w14:ligatures w14:val="none"/>
+        </w:rPr>
+        <w:t>src</w:t>
       </w:r>
       <w:proofErr w:type="spellEnd"/>
-    </w:p>
-    <w:p>
-      <w:pPr>
-        <w:pStyle w:val="NormalWeb"/>
+      <w:r>
+        <w:rPr>
+          <w:rFonts w:ascii="Times New Roman" w:eastAsia="Times New Roman" w:hAnsi="Times New Roman" w:cs="Times New Roman"/>
+          <w:b/>
+          <w:bCs/>
+          <w:kern w:val="0"/>
+          <w:sz w:val="24"/>
+          <w:szCs w:val="24"/>
+          <w:lang w:val="en-US"/>
+          <w14:ligatures w14:val="none"/>
+        </w:rPr>
+        <w:t>/</w:t>
+      </w:r>
+      <w:r>
+        <w:rPr>
+          <w:rFonts w:ascii="Times New Roman" w:eastAsia="Times New Roman" w:hAnsi="Times New Roman" w:cs="Times New Roman"/>
+          <w:kern w:val="0"/>
+          <w:sz w:val="24"/>
+          <w:szCs w:val="24"/>
+          <w:lang w:val="en-US"/>
+          <w14:ligatures w14:val="none"/>
+        </w:rPr>
+        <w:br/>
+        <w:t>Contains the core Python modules, including the enhanced matching engine, cleaning utilities and shared helper functions.</w:t>
+      </w:r>
+    </w:p>
+    <w:p>
+      <w:pPr>
         <w:numPr>
           <w:ilvl w:val="0"/>
-          <w:numId w:val="23"/>
+          <w:numId w:val="59"/>
         </w:numPr>
-      </w:pPr>
-      <w:r>
-        <w:rPr>
-          <w:rStyle w:val="HTMLCode"/>
-          <w:rFonts w:eastAsiaTheme="majorEastAsia"/>
-        </w:rPr>
-        <w:t>processed/</w:t>
-      </w:r>
-      <w:r>
-        <w:t xml:space="preserve"> — cleaned and deduplicated datasets</w:t>
-      </w:r>
-    </w:p>
-    <w:p>
-      <w:pPr>
-        <w:pStyle w:val="NormalWeb"/>
+        <w:spacing w:before="100" w:beforeAutospacing="1" w:after="100" w:afterAutospacing="1" w:line="240" w:lineRule="auto"/>
+        <w:rPr>
+          <w:rFonts w:ascii="Times New Roman" w:eastAsia="Times New Roman" w:hAnsi="Times New Roman" w:cs="Times New Roman"/>
+          <w:kern w:val="0"/>
+          <w:sz w:val="24"/>
+          <w:szCs w:val="24"/>
+          <w:lang w:val="en-US"/>
+          <w14:ligatures w14:val="none"/>
+        </w:rPr>
+      </w:pPr>
+      <w:r>
+        <w:rPr>
+          <w:rFonts w:ascii="Times New Roman" w:eastAsia="Times New Roman" w:hAnsi="Times New Roman" w:cs="Times New Roman"/>
+          <w:b/>
+          <w:bCs/>
+          <w:kern w:val="0"/>
+          <w:sz w:val="24"/>
+          <w:szCs w:val="24"/>
+          <w:lang w:val="en-US"/>
+          <w14:ligatures w14:val="none"/>
+        </w:rPr>
+        <w:t>scripts/</w:t>
+      </w:r>
+      <w:r>
+        <w:rPr>
+          <w:rFonts w:ascii="Times New Roman" w:eastAsia="Times New Roman" w:hAnsi="Times New Roman" w:cs="Times New Roman"/>
+          <w:kern w:val="0"/>
+          <w:sz w:val="24"/>
+          <w:szCs w:val="24"/>
+          <w:lang w:val="en-US"/>
+          <w14:ligatures w14:val="none"/>
+        </w:rPr>
+        <w:br/>
+        <w:t>Holds standalone scripts for running cleaning tasks, importing data and preparing files for analysis.</w:t>
+      </w:r>
+    </w:p>
+    <w:p>
+      <w:pPr>
         <w:numPr>
           <w:ilvl w:val="0"/>
-          <w:numId w:val="23"/>
+          <w:numId w:val="59"/>
         </w:numPr>
-      </w:pPr>
+        <w:spacing w:before="100" w:beforeAutospacing="1" w:after="100" w:afterAutospacing="1" w:line="240" w:lineRule="auto"/>
+        <w:rPr>
+          <w:rFonts w:ascii="Times New Roman" w:eastAsia="Times New Roman" w:hAnsi="Times New Roman" w:cs="Times New Roman"/>
+          <w:kern w:val="0"/>
+          <w:sz w:val="24"/>
+          <w:szCs w:val="24"/>
+          <w:lang w:val="en-US"/>
+          <w14:ligatures w14:val="none"/>
+        </w:rPr>
+      </w:pPr>
+      <w:r>
+        <w:rPr>
+          <w:rFonts w:ascii="Times New Roman" w:eastAsia="Times New Roman" w:hAnsi="Times New Roman" w:cs="Times New Roman"/>
+          <w:b/>
+          <w:bCs/>
+          <w:kern w:val="0"/>
+          <w:sz w:val="24"/>
+          <w:szCs w:val="24"/>
+          <w:lang w:val="en-US"/>
+          <w14:ligatures w14:val="none"/>
+        </w:rPr>
+        <w:t>data/</w:t>
+      </w:r>
+      <w:r>
+        <w:rPr>
+          <w:rFonts w:ascii="Times New Roman" w:eastAsia="Times New Roman" w:hAnsi="Times New Roman" w:cs="Times New Roman"/>
+          <w:kern w:val="0"/>
+          <w:sz w:val="24"/>
+          <w:szCs w:val="24"/>
+          <w:lang w:val="en-US"/>
+          <w14:ligatures w14:val="none"/>
+        </w:rPr>
+        <w:br/>
+        <w:t>Stores the dataset at different processing stages. This includes subfolders such as:</w:t>
+      </w:r>
+    </w:p>
+    <w:p>
+      <w:pPr>
+        <w:numPr>
+          <w:ilvl w:val="1"/>
+          <w:numId w:val="59"/>
+        </w:numPr>
+        <w:spacing w:before="100" w:beforeAutospacing="1" w:after="100" w:afterAutospacing="1" w:line="240" w:lineRule="auto"/>
+        <w:rPr>
+          <w:rFonts w:ascii="Times New Roman" w:eastAsia="Times New Roman" w:hAnsi="Times New Roman" w:cs="Times New Roman"/>
+          <w:kern w:val="0"/>
+          <w:sz w:val="24"/>
+          <w:szCs w:val="24"/>
+          <w:lang w:val="en-US"/>
+          <w14:ligatures w14:val="none"/>
+        </w:rPr>
+      </w:pPr>
+      <w:r>
+        <w:rPr>
+          <w:rFonts w:ascii="Courier New" w:eastAsia="Times New Roman" w:hAnsi="Courier New" w:cs="Courier New"/>
+          <w:kern w:val="0"/>
+          <w:sz w:val="20"/>
+          <w:szCs w:val="20"/>
+          <w:lang w:val="en-US"/>
+          <w14:ligatures w14:val="none"/>
+        </w:rPr>
+        <w:t>raw/</w:t>
+      </w:r>
+      <w:r>
+        <w:rPr>
+          <w:rFonts w:ascii="Times New Roman" w:eastAsia="Times New Roman" w:hAnsi="Times New Roman" w:cs="Times New Roman"/>
+          <w:kern w:val="0"/>
+          <w:sz w:val="24"/>
+          <w:szCs w:val="24"/>
+          <w:lang w:val="en-US"/>
+          <w14:ligatures w14:val="none"/>
+        </w:rPr>
+        <w:t xml:space="preserve"> — CSV files extracted directly from the </w:t>
+      </w:r>
       <w:proofErr w:type="spellStart"/>
       <w:r>
         <w:rPr>
-          <w:rStyle w:val="HTMLCode"/>
-          <w:rFonts w:eastAsiaTheme="majorEastAsia"/>
-        </w:rPr>
-        <w:t>powerbi_data</w:t>
+          <w:rFonts w:ascii="Times New Roman" w:eastAsia="Times New Roman" w:hAnsi="Times New Roman" w:cs="Times New Roman"/>
+          <w:kern w:val="0"/>
+          <w:sz w:val="24"/>
+          <w:szCs w:val="24"/>
+          <w:lang w:val="en-US"/>
+          <w14:ligatures w14:val="none"/>
+        </w:rPr>
+        <w:t>Oxylabs</w:t>
       </w:r>
       <w:proofErr w:type="spellEnd"/>
       <w:r>
         <w:rPr>
-          <w:rStyle w:val="HTMLCode"/>
-          <w:rFonts w:eastAsiaTheme="majorEastAsia"/>
-        </w:rPr>
-        <w:t>/</w:t>
-      </w:r>
-      <w:r>
-        <w:t xml:space="preserve"> — final outputs for dashboards</w:t>
-      </w:r>
-    </w:p>
-    <w:p>
-      <w:pPr>
-        <w:pStyle w:val="NormalWeb"/>
+          <w:rFonts w:ascii="Times New Roman" w:eastAsia="Times New Roman" w:hAnsi="Times New Roman" w:cs="Times New Roman"/>
+          <w:kern w:val="0"/>
+          <w:sz w:val="24"/>
+          <w:szCs w:val="24"/>
+          <w:lang w:val="en-US"/>
+          <w14:ligatures w14:val="none"/>
+        </w:rPr>
+        <w:t xml:space="preserve"> scraper</w:t>
+      </w:r>
+    </w:p>
+    <w:p>
+      <w:pPr>
+        <w:numPr>
+          <w:ilvl w:val="1"/>
+          <w:numId w:val="59"/>
+        </w:numPr>
+        <w:spacing w:before="100" w:beforeAutospacing="1" w:after="100" w:afterAutospacing="1" w:line="240" w:lineRule="auto"/>
+        <w:rPr>
+          <w:rFonts w:ascii="Times New Roman" w:eastAsia="Times New Roman" w:hAnsi="Times New Roman" w:cs="Times New Roman"/>
+          <w:kern w:val="0"/>
+          <w:sz w:val="24"/>
+          <w:szCs w:val="24"/>
+          <w:lang w:val="en-US"/>
+          <w14:ligatures w14:val="none"/>
+        </w:rPr>
+      </w:pPr>
+      <w:r>
+        <w:rPr>
+          <w:rFonts w:ascii="Courier New" w:eastAsia="Times New Roman" w:hAnsi="Courier New" w:cs="Courier New"/>
+          <w:kern w:val="0"/>
+          <w:sz w:val="20"/>
+          <w:szCs w:val="20"/>
+          <w:lang w:val="en-US"/>
+          <w14:ligatures w14:val="none"/>
+        </w:rPr>
+        <w:t>processed/</w:t>
+      </w:r>
+      <w:r>
+        <w:rPr>
+          <w:rFonts w:ascii="Times New Roman" w:eastAsia="Times New Roman" w:hAnsi="Times New Roman" w:cs="Times New Roman"/>
+          <w:kern w:val="0"/>
+          <w:sz w:val="24"/>
+          <w:szCs w:val="24"/>
+          <w:lang w:val="en-US"/>
+          <w14:ligatures w14:val="none"/>
+        </w:rPr>
+        <w:t xml:space="preserve"> — cleaned and deduplicated files</w:t>
+      </w:r>
+    </w:p>
+    <w:p>
+      <w:pPr>
+        <w:numPr>
+          <w:ilvl w:val="1"/>
+          <w:numId w:val="59"/>
+        </w:numPr>
+        <w:spacing w:before="100" w:beforeAutospacing="1" w:after="100" w:afterAutospacing="1" w:line="240" w:lineRule="auto"/>
+        <w:rPr>
+          <w:rFonts w:ascii="Times New Roman" w:eastAsia="Times New Roman" w:hAnsi="Times New Roman" w:cs="Times New Roman"/>
+          <w:kern w:val="0"/>
+          <w:sz w:val="24"/>
+          <w:szCs w:val="24"/>
+          <w:lang w:val="en-US"/>
+          <w14:ligatures w14:val="none"/>
+        </w:rPr>
+      </w:pPr>
+      <w:r>
+        <w:rPr>
+          <w:rFonts w:ascii="Times New Roman" w:eastAsia="Times New Roman" w:hAnsi="Times New Roman" w:cs="Times New Roman"/>
+          <w:kern w:val="0"/>
+          <w:sz w:val="24"/>
+          <w:szCs w:val="24"/>
+          <w:lang w:val="en-US"/>
+          <w14:ligatures w14:val="none"/>
+        </w:rPr>
+        <w:t>intermediate outputs generated during experimentation</w:t>
+      </w:r>
+    </w:p>
+    <w:p>
+      <w:pPr>
         <w:numPr>
           <w:ilvl w:val="0"/>
-          <w:numId w:val="23"/>
+          <w:numId w:val="59"/>
         </w:numPr>
+        <w:spacing w:before="100" w:beforeAutospacing="1" w:after="100" w:afterAutospacing="1" w:line="240" w:lineRule="auto"/>
+        <w:rPr>
+          <w:rFonts w:ascii="Times New Roman" w:eastAsia="Times New Roman" w:hAnsi="Times New Roman" w:cs="Times New Roman"/>
+          <w:kern w:val="0"/>
+          <w:sz w:val="24"/>
+          <w:szCs w:val="24"/>
+          <w:lang w:val="en-US"/>
+          <w14:ligatures w14:val="none"/>
+        </w:rPr>
       </w:pPr>
       <w:proofErr w:type="spellStart"/>
       <w:r>
         <w:rPr>
-          <w:rStyle w:val="HTMLCode"/>
-          <w:rFonts w:eastAsiaTheme="majorEastAsia"/>
-        </w:rPr>
-        <w:t>database_to_import</w:t>
+          <w:rFonts w:ascii="Times New Roman" w:eastAsia="Times New Roman" w:hAnsi="Times New Roman" w:cs="Times New Roman"/>
+          <w:b/>
+          <w:bCs/>
+          <w:kern w:val="0"/>
+          <w:sz w:val="24"/>
+          <w:szCs w:val="24"/>
+          <w:lang w:val="en-US"/>
+          <w14:ligatures w14:val="none"/>
+        </w:rPr>
+        <w:t>powerbi_data</w:t>
       </w:r>
       <w:proofErr w:type="spellEnd"/>
       <w:r>
         <w:rPr>
-          <w:rStyle w:val="HTMLCode"/>
-          <w:rFonts w:eastAsiaTheme="majorEastAsia"/>
+          <w:rFonts w:ascii="Times New Roman" w:eastAsia="Times New Roman" w:hAnsi="Times New Roman" w:cs="Times New Roman"/>
+          <w:b/>
+          <w:bCs/>
+          <w:kern w:val="0"/>
+          <w:sz w:val="24"/>
+          <w:szCs w:val="24"/>
+          <w:lang w:val="en-US"/>
+          <w14:ligatures w14:val="none"/>
         </w:rPr>
         <w:t>/</w:t>
       </w:r>
       <w:r>
-        <w:t xml:space="preserve"> — curated files prepared for loading into Postgres</w:t>
-      </w:r>
-    </w:p>
-    <w:p>
-      <w:pPr>
-        <w:pStyle w:val="NormalWeb"/>
+        <w:rPr>
+          <w:rFonts w:ascii="Times New Roman" w:eastAsia="Times New Roman" w:hAnsi="Times New Roman" w:cs="Times New Roman"/>
+          <w:kern w:val="0"/>
+          <w:sz w:val="24"/>
+          <w:szCs w:val="24"/>
+          <w:lang w:val="en-US"/>
+          <w14:ligatures w14:val="none"/>
+        </w:rPr>
+        <w:br/>
+        <w:t>Contains the final matched and unmatched product files used as direct inputs for Power BI dashboards.</w:t>
+      </w:r>
+    </w:p>
+    <w:p>
+      <w:pPr>
         <w:numPr>
           <w:ilvl w:val="0"/>
-          <w:numId w:val="23"/>
+          <w:numId w:val="59"/>
         </w:numPr>
-      </w:pPr>
-      <w:r>
-        <w:rPr>
-          <w:rStyle w:val="HTMLCode"/>
-          <w:rFonts w:eastAsiaTheme="majorEastAsia"/>
-        </w:rPr>
-        <w:t>scripts/</w:t>
-      </w:r>
-      <w:r>
-        <w:t xml:space="preserve"> — extraction and transformation scripts</w:t>
-      </w:r>
-    </w:p>
-    <w:p>
-      <w:pPr>
-        <w:pStyle w:val="NormalWeb"/>
+        <w:spacing w:before="100" w:beforeAutospacing="1" w:after="100" w:afterAutospacing="1" w:line="240" w:lineRule="auto"/>
+        <w:rPr>
+          <w:rFonts w:ascii="Times New Roman" w:eastAsia="Times New Roman" w:hAnsi="Times New Roman" w:cs="Times New Roman"/>
+          <w:kern w:val="0"/>
+          <w:sz w:val="24"/>
+          <w:szCs w:val="24"/>
+          <w:lang w:val="en-US"/>
+          <w14:ligatures w14:val="none"/>
+        </w:rPr>
+      </w:pPr>
+      <w:proofErr w:type="spellStart"/>
+      <w:r>
+        <w:rPr>
+          <w:rFonts w:ascii="Times New Roman" w:eastAsia="Times New Roman" w:hAnsi="Times New Roman" w:cs="Times New Roman"/>
+          <w:b/>
+          <w:bCs/>
+          <w:kern w:val="0"/>
+          <w:sz w:val="24"/>
+          <w:szCs w:val="24"/>
+          <w:lang w:val="en-US"/>
+          <w14:ligatures w14:val="none"/>
+        </w:rPr>
+        <w:t>database_to_import</w:t>
+      </w:r>
+      <w:proofErr w:type="spellEnd"/>
+      <w:r>
+        <w:rPr>
+          <w:rFonts w:ascii="Times New Roman" w:eastAsia="Times New Roman" w:hAnsi="Times New Roman" w:cs="Times New Roman"/>
+          <w:b/>
+          <w:bCs/>
+          <w:kern w:val="0"/>
+          <w:sz w:val="24"/>
+          <w:szCs w:val="24"/>
+          <w:lang w:val="en-US"/>
+          <w14:ligatures w14:val="none"/>
+        </w:rPr>
+        <w:t>/</w:t>
+      </w:r>
+      <w:r>
+        <w:rPr>
+          <w:rFonts w:ascii="Times New Roman" w:eastAsia="Times New Roman" w:hAnsi="Times New Roman" w:cs="Times New Roman"/>
+          <w:kern w:val="0"/>
+          <w:sz w:val="24"/>
+          <w:szCs w:val="24"/>
+          <w:lang w:val="en-US"/>
+          <w14:ligatures w14:val="none"/>
+        </w:rPr>
+        <w:br/>
+        <w:t>Includes curated CSV files formatted for loading into the PostgreSQL warehouse.</w:t>
+      </w:r>
+    </w:p>
+    <w:p>
+      <w:pPr>
         <w:numPr>
           <w:ilvl w:val="0"/>
-          <w:numId w:val="23"/>
+          <w:numId w:val="59"/>
         </w:numPr>
+        <w:spacing w:before="100" w:beforeAutospacing="1" w:after="100" w:afterAutospacing="1" w:line="240" w:lineRule="auto"/>
+        <w:rPr>
+          <w:rFonts w:ascii="Times New Roman" w:eastAsia="Times New Roman" w:hAnsi="Times New Roman" w:cs="Times New Roman"/>
+          <w:kern w:val="0"/>
+          <w:sz w:val="24"/>
+          <w:szCs w:val="24"/>
+          <w:lang w:val="en-US"/>
+          <w14:ligatures w14:val="none"/>
+        </w:rPr>
       </w:pPr>
       <w:proofErr w:type="spellStart"/>
       <w:r>
         <w:rPr>
-          <w:rStyle w:val="HTMLCode"/>
-          <w:rFonts w:eastAsiaTheme="majorEastAsia"/>
-        </w:rPr>
-        <w:t>src</w:t>
+          <w:rFonts w:ascii="Times New Roman" w:eastAsia="Times New Roman" w:hAnsi="Times New Roman" w:cs="Times New Roman"/>
+          <w:b/>
+          <w:bCs/>
+          <w:kern w:val="0"/>
+          <w:sz w:val="24"/>
+          <w:szCs w:val="24"/>
+          <w:lang w:val="en-US"/>
+          <w14:ligatures w14:val="none"/>
+        </w:rPr>
+        <w:t>sql</w:t>
       </w:r>
       <w:proofErr w:type="spellEnd"/>
       <w:r>
         <w:rPr>
-          <w:rStyle w:val="HTMLCode"/>
-          <w:rFonts w:eastAsiaTheme="majorEastAsia"/>
+          <w:rFonts w:ascii="Times New Roman" w:eastAsia="Times New Roman" w:hAnsi="Times New Roman" w:cs="Times New Roman"/>
+          <w:b/>
+          <w:bCs/>
+          <w:kern w:val="0"/>
+          <w:sz w:val="24"/>
+          <w:szCs w:val="24"/>
+          <w:lang w:val="en-US"/>
+          <w14:ligatures w14:val="none"/>
         </w:rPr>
         <w:t>/</w:t>
       </w:r>
       <w:r>
-        <w:t xml:space="preserve"> — matching engine and utility modules</w:t>
-      </w:r>
-    </w:p>
-    <w:p>
-      <w:pPr>
-        <w:pStyle w:val="NormalWeb"/>
+        <w:rPr>
+          <w:rFonts w:ascii="Times New Roman" w:eastAsia="Times New Roman" w:hAnsi="Times New Roman" w:cs="Times New Roman"/>
+          <w:kern w:val="0"/>
+          <w:sz w:val="24"/>
+          <w:szCs w:val="24"/>
+          <w:lang w:val="en-US"/>
+          <w14:ligatures w14:val="none"/>
+        </w:rPr>
+        <w:br/>
+        <w:t>Contains SQL scripts for creating tables, indexing, schema setup and testing database loads.</w:t>
+      </w:r>
+    </w:p>
+    <w:p>
+      <w:pPr>
         <w:numPr>
           <w:ilvl w:val="0"/>
-          <w:numId w:val="23"/>
+          <w:numId w:val="59"/>
         </w:numPr>
-      </w:pPr>
-      <w:r>
-        <w:rPr>
-          <w:rStyle w:val="HTMLCode"/>
-          <w:rFonts w:eastAsiaTheme="majorEastAsia"/>
+        <w:spacing w:before="100" w:beforeAutospacing="1" w:after="100" w:afterAutospacing="1" w:line="240" w:lineRule="auto"/>
+        <w:rPr>
+          <w:rFonts w:ascii="Times New Roman" w:eastAsia="Times New Roman" w:hAnsi="Times New Roman" w:cs="Times New Roman"/>
+          <w:kern w:val="0"/>
+          <w:sz w:val="24"/>
+          <w:szCs w:val="24"/>
+          <w:lang w:val="en-US"/>
+          <w14:ligatures w14:val="none"/>
+        </w:rPr>
+      </w:pPr>
+      <w:r>
+        <w:rPr>
+          <w:rFonts w:ascii="Times New Roman" w:eastAsia="Times New Roman" w:hAnsi="Times New Roman" w:cs="Times New Roman"/>
+          <w:b/>
+          <w:bCs/>
+          <w:kern w:val="0"/>
+          <w:sz w:val="24"/>
+          <w:szCs w:val="24"/>
+          <w:lang w:val="en-US"/>
+          <w14:ligatures w14:val="none"/>
         </w:rPr>
         <w:t>logs/</w:t>
       </w:r>
       <w:r>
-        <w:t xml:space="preserve"> — run logs and error traces</w:t>
-      </w:r>
-    </w:p>
-    <w:p>
-      <w:pPr>
-        <w:pStyle w:val="NormalWeb"/>
-      </w:pPr>
-      <w:r>
-        <w:t>This layout keeps raw data, intermediate outputs and final tables clearly separated.</w:t>
+        <w:rPr>
+          <w:rFonts w:ascii="Times New Roman" w:eastAsia="Times New Roman" w:hAnsi="Times New Roman" w:cs="Times New Roman"/>
+          <w:kern w:val="0"/>
+          <w:sz w:val="24"/>
+          <w:szCs w:val="24"/>
+          <w:lang w:val="en-US"/>
+          <w14:ligatures w14:val="none"/>
+        </w:rPr>
+        <w:br/>
+        <w:t>Holds logs produced during cleaning, matching and pipeline execution.</w:t>
+      </w:r>
+    </w:p>
+    <w:p>
+      <w:pPr>
+        <w:numPr>
+          <w:ilvl w:val="0"/>
+          <w:numId w:val="59"/>
+        </w:numPr>
+        <w:spacing w:before="100" w:beforeAutospacing="1" w:after="100" w:afterAutospacing="1" w:line="240" w:lineRule="auto"/>
+        <w:rPr>
+          <w:rFonts w:ascii="Times New Roman" w:eastAsia="Times New Roman" w:hAnsi="Times New Roman" w:cs="Times New Roman"/>
+          <w:kern w:val="0"/>
+          <w:sz w:val="24"/>
+          <w:szCs w:val="24"/>
+          <w:lang w:val="en-US"/>
+          <w14:ligatures w14:val="none"/>
+        </w:rPr>
+      </w:pPr>
+      <w:r>
+        <w:rPr>
+          <w:rFonts w:ascii="Times New Roman" w:eastAsia="Times New Roman" w:hAnsi="Times New Roman" w:cs="Times New Roman"/>
+          <w:b/>
+          <w:bCs/>
+          <w:kern w:val="0"/>
+          <w:sz w:val="24"/>
+          <w:szCs w:val="24"/>
+          <w:lang w:val="en-US"/>
+          <w14:ligatures w14:val="none"/>
+        </w:rPr>
+        <w:t>docs/</w:t>
+      </w:r>
+      <w:r>
+        <w:rPr>
+          <w:rFonts w:ascii="Times New Roman" w:eastAsia="Times New Roman" w:hAnsi="Times New Roman" w:cs="Times New Roman"/>
+          <w:kern w:val="0"/>
+          <w:sz w:val="24"/>
+          <w:szCs w:val="24"/>
+          <w:lang w:val="en-US"/>
+          <w14:ligatures w14:val="none"/>
+        </w:rPr>
+        <w:br/>
+        <w:t>Contains documentation files and supporting notes used throughout development.</w:t>
+      </w:r>
+    </w:p>
+    <w:p>
+      <w:pPr>
+        <w:numPr>
+          <w:ilvl w:val="0"/>
+          <w:numId w:val="59"/>
+        </w:numPr>
+        <w:spacing w:before="100" w:beforeAutospacing="1" w:after="100" w:afterAutospacing="1" w:line="240" w:lineRule="auto"/>
+        <w:rPr>
+          <w:rFonts w:ascii="Times New Roman" w:eastAsia="Times New Roman" w:hAnsi="Times New Roman" w:cs="Times New Roman"/>
+          <w:kern w:val="0"/>
+          <w:sz w:val="24"/>
+          <w:szCs w:val="24"/>
+          <w:lang w:val="en-US"/>
+          <w14:ligatures w14:val="none"/>
+        </w:rPr>
+      </w:pPr>
+      <w:proofErr w:type="spellStart"/>
+      <w:r>
+        <w:rPr>
+          <w:rFonts w:ascii="Times New Roman" w:eastAsia="Times New Roman" w:hAnsi="Times New Roman" w:cs="Times New Roman"/>
+          <w:b/>
+          <w:bCs/>
+          <w:kern w:val="0"/>
+          <w:sz w:val="24"/>
+          <w:szCs w:val="24"/>
+          <w:lang w:val="en-US"/>
+          <w14:ligatures w14:val="none"/>
+        </w:rPr>
+        <w:t>venv</w:t>
+      </w:r>
+      <w:proofErr w:type="spellEnd"/>
+      <w:r>
+        <w:rPr>
+          <w:rFonts w:ascii="Times New Roman" w:eastAsia="Times New Roman" w:hAnsi="Times New Roman" w:cs="Times New Roman"/>
+          <w:b/>
+          <w:bCs/>
+          <w:kern w:val="0"/>
+          <w:sz w:val="24"/>
+          <w:szCs w:val="24"/>
+          <w:lang w:val="en-US"/>
+          <w14:ligatures w14:val="none"/>
+        </w:rPr>
+        <w:t>/</w:t>
+      </w:r>
+      <w:r>
+        <w:rPr>
+          <w:rFonts w:ascii="Times New Roman" w:eastAsia="Times New Roman" w:hAnsi="Times New Roman" w:cs="Times New Roman"/>
+          <w:kern w:val="0"/>
+          <w:sz w:val="24"/>
+          <w:szCs w:val="24"/>
+          <w:lang w:val="en-US"/>
+          <w14:ligatures w14:val="none"/>
+        </w:rPr>
+        <w:br/>
+        <w:t>Virtual environment storing project dependencies (not part of the analytical workflow but included in the repo structure).</w:t>
+      </w:r>
+    </w:p>
+    <w:p>
+      <w:pPr>
+        <w:numPr>
+          <w:ilvl w:val="0"/>
+          <w:numId w:val="59"/>
+        </w:numPr>
+        <w:spacing w:before="100" w:beforeAutospacing="1" w:after="100" w:afterAutospacing="1" w:line="240" w:lineRule="auto"/>
+        <w:rPr>
+          <w:rFonts w:ascii="Times New Roman" w:eastAsia="Times New Roman" w:hAnsi="Times New Roman" w:cs="Times New Roman"/>
+          <w:kern w:val="0"/>
+          <w:sz w:val="24"/>
+          <w:szCs w:val="24"/>
+          <w:lang w:val="en-US"/>
+          <w14:ligatures w14:val="none"/>
+        </w:rPr>
+      </w:pPr>
+      <w:r>
+        <w:rPr>
+          <w:rFonts w:ascii="Times New Roman" w:eastAsia="Times New Roman" w:hAnsi="Times New Roman" w:cs="Times New Roman"/>
+          <w:b/>
+          <w:bCs/>
+          <w:kern w:val="0"/>
+          <w:sz w:val="24"/>
+          <w:szCs w:val="24"/>
+          <w:lang w:val="en-US"/>
+          <w14:ligatures w14:val="none"/>
+        </w:rPr>
+        <w:t>run_complete_pipeline.py</w:t>
+      </w:r>
+      <w:r>
+        <w:rPr>
+          <w:rFonts w:ascii="Times New Roman" w:eastAsia="Times New Roman" w:hAnsi="Times New Roman" w:cs="Times New Roman"/>
+          <w:kern w:val="0"/>
+          <w:sz w:val="24"/>
+          <w:szCs w:val="24"/>
+          <w:lang w:val="en-US"/>
+          <w14:ligatures w14:val="none"/>
+        </w:rPr>
+        <w:br/>
+        <w:t>A single entry point script that chains together all extraction, cleaning, deduplication, matching and loading actions.</w:t>
+      </w:r>
+    </w:p>
+    <w:p>
+      <w:pPr>
+        <w:numPr>
+          <w:ilvl w:val="0"/>
+          <w:numId w:val="59"/>
+        </w:numPr>
+        <w:spacing w:before="100" w:beforeAutospacing="1" w:after="100" w:afterAutospacing="1" w:line="240" w:lineRule="auto"/>
+        <w:rPr>
+          <w:rFonts w:ascii="Times New Roman" w:eastAsia="Times New Roman" w:hAnsi="Times New Roman" w:cs="Times New Roman"/>
+          <w:kern w:val="0"/>
+          <w:sz w:val="24"/>
+          <w:szCs w:val="24"/>
+          <w:lang w:val="en-US"/>
+          <w14:ligatures w14:val="none"/>
+        </w:rPr>
+      </w:pPr>
+      <w:r>
+        <w:rPr>
+          <w:rFonts w:ascii="Times New Roman" w:eastAsia="Times New Roman" w:hAnsi="Times New Roman" w:cs="Times New Roman"/>
+          <w:b/>
+          <w:bCs/>
+          <w:kern w:val="0"/>
+          <w:sz w:val="24"/>
+          <w:szCs w:val="24"/>
+          <w:lang w:val="en-US"/>
+          <w14:ligatures w14:val="none"/>
+        </w:rPr>
+        <w:lastRenderedPageBreak/>
+        <w:t>run_all.sh</w:t>
+      </w:r>
+      <w:r>
+        <w:rPr>
+          <w:rFonts w:ascii="Times New Roman" w:eastAsia="Times New Roman" w:hAnsi="Times New Roman" w:cs="Times New Roman"/>
+          <w:kern w:val="0"/>
+          <w:sz w:val="24"/>
+          <w:szCs w:val="24"/>
+          <w:lang w:val="en-US"/>
+          <w14:ligatures w14:val="none"/>
+        </w:rPr>
+        <w:br/>
+        <w:t>Shell script to trigger the pipeline on Unix-based systems.</w:t>
+      </w:r>
+    </w:p>
+    <w:p>
+      <w:pPr>
+        <w:spacing w:before="100" w:beforeAutospacing="1" w:after="100" w:afterAutospacing="1" w:line="240" w:lineRule="auto"/>
+        <w:rPr>
+          <w:rFonts w:ascii="Times New Roman" w:eastAsia="Times New Roman" w:hAnsi="Times New Roman" w:cs="Times New Roman"/>
+          <w:kern w:val="0"/>
+          <w:sz w:val="24"/>
+          <w:szCs w:val="24"/>
+          <w:lang w:val="en-US"/>
+          <w14:ligatures w14:val="none"/>
+        </w:rPr>
+      </w:pPr>
+      <w:r>
+        <w:rPr>
+          <w:rFonts w:ascii="Times New Roman" w:eastAsia="Times New Roman" w:hAnsi="Times New Roman" w:cs="Times New Roman"/>
+          <w:kern w:val="0"/>
+          <w:sz w:val="24"/>
+          <w:szCs w:val="24"/>
+          <w:lang w:val="en-US"/>
+          <w14:ligatures w14:val="none"/>
+        </w:rPr>
+        <w:t>This structure keeps code, raw data, processed outputs and warehouse-ready files clearly separated, making the pipeline reproducible and easy to maintain.</w:t>
+      </w:r>
+    </w:p>
+    <w:p>
+      <w:pPr>
+        <w:spacing w:before="100" w:beforeAutospacing="1" w:after="100" w:afterAutospacing="1" w:line="240" w:lineRule="auto"/>
+        <w:rPr>
+          <w:rFonts w:ascii="Times New Roman" w:eastAsia="Times New Roman" w:hAnsi="Times New Roman" w:cs="Times New Roman"/>
+          <w:kern w:val="0"/>
+          <w:sz w:val="24"/>
+          <w:szCs w:val="24"/>
+          <w:lang w:val="en-US"/>
+          <w14:ligatures w14:val="none"/>
+        </w:rPr>
+      </w:pPr>
+      <w:r>
+        <w:rPr>
+          <w:rFonts w:ascii="Times New Roman" w:eastAsia="Times New Roman" w:hAnsi="Times New Roman" w:cs="Times New Roman"/>
+          <w:kern w:val="0"/>
+          <w:sz w:val="24"/>
+          <w:szCs w:val="24"/>
+          <w:lang w:val="en-US"/>
+          <w14:ligatures w14:val="none"/>
+        </w:rPr>
+        <w:t xml:space="preserve">Figure 3.3 – Project Repository Structure </w:t>
+      </w:r>
+    </w:p>
+    <w:p>
+      <w:pPr>
+        <w:spacing w:before="100" w:beforeAutospacing="1" w:after="100" w:afterAutospacing="1" w:line="240" w:lineRule="auto"/>
+        <w:rPr>
+          <w:rFonts w:ascii="Times New Roman" w:eastAsia="Times New Roman" w:hAnsi="Times New Roman" w:cs="Times New Roman"/>
+          <w:kern w:val="0"/>
+          <w:sz w:val="24"/>
+          <w:szCs w:val="24"/>
+          <w:lang w:val="en-US"/>
+          <w14:ligatures w14:val="none"/>
+        </w:rPr>
+      </w:pPr>
+      <w:r>
+        <w:rPr>
+          <w:rFonts w:ascii="Times New Roman" w:eastAsia="Times New Roman" w:hAnsi="Times New Roman" w:cs="Times New Roman"/>
+          <w:kern w:val="0"/>
+          <w:sz w:val="24"/>
+          <w:szCs w:val="24"/>
+          <w:lang w:val="en-US"/>
+          <w14:ligatures w14:val="none"/>
+        </w:rPr>
+        <w:drawing>
+          <wp:inline distT="0" distB="0" distL="0" distR="0" wp14:anchorId="50ACB752" wp14:editId="4E90221A">
+            <wp:extent cx="2872509" cy="3376270"/>
+            <wp:effectExtent l="0" t="0" r="0" b="2540"/>
+            <wp:docPr id="1706725099" name="Picture 1" descr="A screenshot of a computer&#10;&#10;AI-generated content may be incorrect."/>
+            <wp:cNvGraphicFramePr>
+              <a:graphicFrameLocks xmlns:a="http://schemas.openxmlformats.org/drawingml/2006/main" noChangeAspect="1"/>
+            </wp:cNvGraphicFramePr>
+            <a:graphic xmlns:a="http://schemas.openxmlformats.org/drawingml/2006/main">
+              <a:graphicData uri="http://schemas.openxmlformats.org/drawingml/2006/picture">
+                <pic:pic xmlns:pic="http://schemas.openxmlformats.org/drawingml/2006/picture">
+                  <pic:nvPicPr>
+                    <pic:cNvPr id="1706725099" name="Picture 1" descr="A screenshot of a computer&#10;&#10;AI-generated content may be incorrect."/>
+                    <pic:cNvPicPr/>
+                  </pic:nvPicPr>
+                  <pic:blipFill>
+                    <a:blip r:embed="rId10"/>
+                    <a:stretch>
+                      <a:fillRect/>
+                    </a:stretch>
+                  </pic:blipFill>
+                  <pic:spPr>
+                    <a:xfrm>
+                      <a:off x="0" y="0"/>
+                      <a:ext cx="2887384" cy="3393753"/>
+                    </a:xfrm>
+                    <a:prstGeom prst="rect">
+                      <a:avLst/>
+                    </a:prstGeom>
+                  </pic:spPr>
+                </pic:pic>
+              </a:graphicData>
+            </a:graphic>
+          </wp:inline>
+        </w:drawing>
+      </w:r>
+      <w:r>
+        <w:rPr>
+          <w:rFonts w:ascii="Times New Roman" w:eastAsia="Times New Roman" w:hAnsi="Times New Roman" w:cs="Times New Roman"/>
+          <w:kern w:val="0"/>
+          <w:sz w:val="24"/>
+          <w:szCs w:val="24"/>
+          <w:lang w:val="en-US"/>
+          <w14:ligatures w14:val="none"/>
+        </w:rPr>
+        <w:t xml:space="preserve"> </w:t>
       </w:r>
     </w:p>
     <w:p>
@@ -12052,14 +13540,27 @@
       <w:r>
         <w:t xml:space="preserve">Table </w:t>
       </w:r>
-      <w:fldSimple w:instr=" SEQ Table \* ARABIC ">
-        <w:r>
-          <w:rPr>
-            <w:noProof/>
-          </w:rPr>
-          <w:t>3</w:t>
-        </w:r>
-      </w:fldSimple>
+      <w:r>
+        <w:fldChar w:fldCharType="begin"/>
+      </w:r>
+      <w:r>
+        <w:instrText xml:space="preserve"> SEQ Table \* ARABIC </w:instrText>
+      </w:r>
+      <w:r>
+        <w:fldChar w:fldCharType="separate"/>
+      </w:r>
+      <w:r>
+        <w:rPr>
+          <w:noProof/>
+        </w:rPr>
+        <w:t>3</w:t>
+      </w:r>
+      <w:r>
+        <w:rPr>
+          <w:noProof/>
+        </w:rPr>
+        <w:fldChar w:fldCharType="end"/>
+      </w:r>
       <w:r>
         <w:t xml:space="preserve"> Pr</w:t>
       </w:r>
@@ -12482,11 +13983,8 @@
               <w:jc w:val="center"/>
             </w:pPr>
             <w:r>
-              <w:t xml:space="preserve">By </w:t>
-            </w:r>
-            <w:r>
               <w:lastRenderedPageBreak/>
-              <w:t>Retailer/Platform</w:t>
+              <w:t>By Retailer/Platform</w:t>
             </w:r>
           </w:p>
         </w:tc>
@@ -12501,12 +13999,7 @@
               <w:jc w:val="center"/>
             </w:pPr>
             <w:r>
-              <w:lastRenderedPageBreak/>
-              <w:t xml:space="preserve">• Where do </w:t>
-            </w:r>
-            <w:r>
-              <w:lastRenderedPageBreak/>
-              <w:t>platforms undercut us?</w:t>
+              <w:t>• Where do platforms undercut us?</w:t>
             </w:r>
             <w:r>
               <w:br/>
@@ -12533,15 +14026,10 @@
                 <w:rStyle w:val="Strong"/>
                 <w:rFonts w:eastAsiaTheme="majorEastAsia"/>
               </w:rPr>
-              <w:lastRenderedPageBreak/>
               <w:t>Platform Parity Grid</w:t>
             </w:r>
             <w:r>
-              <w:t xml:space="preserve"> – </w:t>
-            </w:r>
-            <w:r>
-              <w:lastRenderedPageBreak/>
-              <w:t>final price comparison across Amazon, Boots, Sephora, Noon.</w:t>
+              <w:t xml:space="preserve"> – final price comparison across Amazon, Boots, Sephora, Noon.</w:t>
             </w:r>
             <w:r>
               <w:br/>
@@ -12582,7 +14070,6 @@
               <w:jc w:val="center"/>
             </w:pPr>
             <w:r>
-              <w:lastRenderedPageBreak/>
               <w:t xml:space="preserve">• Amazon is </w:t>
             </w:r>
             <w:r>
@@ -12590,15 +14077,7 @@
                 <w:rStyle w:val="Strong"/>
                 <w:rFonts w:eastAsiaTheme="majorEastAsia"/>
               </w:rPr>
-              <w:t xml:space="preserve">–3% vs </w:t>
-            </w:r>
-            <w:r>
-              <w:rPr>
-                <w:rStyle w:val="Strong"/>
-                <w:rFonts w:eastAsiaTheme="majorEastAsia"/>
-              </w:rPr>
-              <w:lastRenderedPageBreak/>
-              <w:t>Sephora</w:t>
+              <w:t>–3% vs Sephora</w:t>
             </w:r>
             <w:r>
               <w:t xml:space="preserve"> on core SKUs.</w:t>
@@ -12655,7 +14134,6 @@
       </w:pPr>
       <w:bookmarkStart w:id="14" w:name="_Toc208236650"/>
       <w:r>
-        <w:lastRenderedPageBreak/>
         <w:t>Project Timeline</w:t>
       </w:r>
       <w:bookmarkEnd w:id="14"/>
@@ -12674,14 +14152,27 @@
       <w:r>
         <w:t xml:space="preserve">Table </w:t>
       </w:r>
-      <w:fldSimple w:instr=" SEQ Table \* ARABIC ">
-        <w:r>
-          <w:rPr>
-            <w:noProof/>
-          </w:rPr>
-          <w:t>4</w:t>
-        </w:r>
-      </w:fldSimple>
+      <w:r>
+        <w:fldChar w:fldCharType="begin"/>
+      </w:r>
+      <w:r>
+        <w:instrText xml:space="preserve"> SEQ Table \* ARABIC </w:instrText>
+      </w:r>
+      <w:r>
+        <w:fldChar w:fldCharType="separate"/>
+      </w:r>
+      <w:r>
+        <w:rPr>
+          <w:noProof/>
+        </w:rPr>
+        <w:t>4</w:t>
+      </w:r>
+      <w:r>
+        <w:rPr>
+          <w:noProof/>
+        </w:rPr>
+        <w:fldChar w:fldCharType="end"/>
+      </w:r>
       <w:r>
         <w:t xml:space="preserve"> </w:t>
       </w:r>
@@ -13164,7 +14655,7 @@
       <w:r>
         <w:t xml:space="preserve">, pp.1339–1349. Available at: </w:t>
       </w:r>
-      <w:hyperlink r:id="rId8" w:history="1">
+      <w:hyperlink r:id="rId11" w:history="1">
         <w:r>
           <w:rPr>
             <w:rStyle w:val="Hyperlink"/>
@@ -13190,7 +14681,7 @@
       <w:r>
         <w:t xml:space="preserve">, 3(1), pp.166–180. Available at: </w:t>
       </w:r>
-      <w:hyperlink r:id="rId9" w:history="1">
+      <w:hyperlink r:id="rId12" w:history="1">
         <w:r>
           <w:rPr>
             <w:rStyle w:val="Hyperlink"/>
@@ -13216,7 +14707,7 @@
       <w:r>
         <w:t xml:space="preserve">, 21(6), 596-622. </w:t>
       </w:r>
-      <w:hyperlink r:id="rId10" w:history="1">
+      <w:hyperlink r:id="rId13" w:history="1">
         <w:r>
           <w:rPr>
             <w:rStyle w:val="Hyperlink"/>
@@ -13254,7 +14745,7 @@
       <w:r>
         <w:t xml:space="preserve">. Available at: </w:t>
       </w:r>
-      <w:hyperlink r:id="rId11" w:history="1">
+      <w:hyperlink r:id="rId14" w:history="1">
         <w:r>
           <w:rPr>
             <w:rFonts w:eastAsiaTheme="majorEastAsia"/>
@@ -13280,7 +14771,7 @@
       <w:r>
         <w:t xml:space="preserve">, 14(24), p.11668. Available at: </w:t>
       </w:r>
-      <w:hyperlink r:id="rId12" w:history="1">
+      <w:hyperlink r:id="rId15" w:history="1">
         <w:r>
           <w:rPr>
             <w:rStyle w:val="Hyperlink"/>
@@ -13389,7 +14880,7 @@
       <w:r>
         <w:t xml:space="preserve">, 11(11), p.2502. </w:t>
       </w:r>
-      <w:hyperlink r:id="rId13" w:tgtFrame="_new" w:history="1">
+      <w:hyperlink r:id="rId16" w:tgtFrame="_new" w:history="1">
         <w:r>
           <w:rPr>
             <w:rStyle w:val="Hyperlink"/>
@@ -13452,7 +14943,7 @@
       <w:r>
         <w:t xml:space="preserve">. Available at: </w:t>
       </w:r>
-      <w:hyperlink r:id="rId14" w:history="1">
+      <w:hyperlink r:id="rId17" w:history="1">
         <w:r>
           <w:rPr>
             <w:rFonts w:eastAsiaTheme="majorEastAsia"/>
@@ -13478,7 +14969,7 @@
       <w:r>
         <w:t xml:space="preserve">, 11(10), p.2387. Available at: </w:t>
       </w:r>
-      <w:hyperlink r:id="rId15" w:history="1">
+      <w:hyperlink r:id="rId18" w:history="1">
         <w:r>
           <w:rPr>
             <w:rStyle w:val="Hyperlink"/>
@@ -13504,7 +14995,7 @@
       <w:r>
         <w:t xml:space="preserve">, 11, pp. 211-216. Available at: </w:t>
       </w:r>
-      <w:hyperlink r:id="rId16" w:history="1">
+      <w:hyperlink r:id="rId19" w:history="1">
         <w:r>
           <w:rPr>
             <w:rStyle w:val="Hyperlink"/>
@@ -13527,7 +15018,7 @@
       <w:r>
         <w:t xml:space="preserve">, 19(2), p.e0296654. Available at: </w:t>
       </w:r>
-      <w:hyperlink r:id="rId17" w:history="1">
+      <w:hyperlink r:id="rId20" w:history="1">
         <w:r>
           <w:t>https://doi.org/10.1371/journal.pone.0296654</w:t>
         </w:r>
@@ -13576,7 +15067,7 @@
       <w:r>
         <w:t xml:space="preserve">, 18(1), pp.69–88. </w:t>
       </w:r>
-      <w:hyperlink r:id="rId18" w:tgtFrame="_new" w:history="1">
+      <w:hyperlink r:id="rId21" w:tgtFrame="_new" w:history="1">
         <w:r>
           <w:rPr>
             <w:rStyle w:val="Hyperlink"/>
@@ -13587,7 +15078,7 @@
     </w:p>
     <w:p/>
     <w:sectPr>
-      <w:footerReference w:type="default" r:id="rId19"/>
+      <w:footerReference w:type="default" r:id="rId22"/>
       <w:pgSz w:w="11906" w:h="16838"/>
       <w:pgMar w:top="1440" w:right="1440" w:bottom="1440" w:left="1440" w:header="708" w:footer="708" w:gutter="0"/>
       <w:cols w:space="708"/>
@@ -14687,6 +16178,155 @@
     </w:lvl>
   </w:abstractNum>
   <w:abstractNum w:abstractNumId="7" w15:restartNumberingAfterBreak="0">
+    <w:nsid w:val="0D506F08"/>
+    <w:multiLevelType w:val="multilevel"/>
+    <w:tmpl w:val="A596D904"/>
+    <w:lvl w:ilvl="0">
+      <w:start w:val="1"/>
+      <w:numFmt w:val="bullet"/>
+      <w:lvlText w:val=""/>
+      <w:lvlJc w:val="left"/>
+      <w:pPr>
+        <w:tabs>
+          <w:tab w:val="num" w:pos="720"/>
+        </w:tabs>
+        <w:ind w:left="720" w:hanging="360"/>
+      </w:pPr>
+      <w:rPr>
+        <w:rFonts w:ascii="Symbol" w:hAnsi="Symbol" w:hint="default"/>
+        <w:sz w:val="20"/>
+      </w:rPr>
+    </w:lvl>
+    <w:lvl w:ilvl="1" w:tentative="1">
+      <w:start w:val="1"/>
+      <w:numFmt w:val="bullet"/>
+      <w:lvlText w:val="o"/>
+      <w:lvlJc w:val="left"/>
+      <w:pPr>
+        <w:tabs>
+          <w:tab w:val="num" w:pos="1440"/>
+        </w:tabs>
+        <w:ind w:left="1440" w:hanging="360"/>
+      </w:pPr>
+      <w:rPr>
+        <w:rFonts w:ascii="Courier New" w:hAnsi="Courier New" w:hint="default"/>
+        <w:sz w:val="20"/>
+      </w:rPr>
+    </w:lvl>
+    <w:lvl w:ilvl="2" w:tentative="1">
+      <w:start w:val="1"/>
+      <w:numFmt w:val="bullet"/>
+      <w:lvlText w:val=""/>
+      <w:lvlJc w:val="left"/>
+      <w:pPr>
+        <w:tabs>
+          <w:tab w:val="num" w:pos="2160"/>
+        </w:tabs>
+        <w:ind w:left="2160" w:hanging="360"/>
+      </w:pPr>
+      <w:rPr>
+        <w:rFonts w:ascii="Wingdings" w:hAnsi="Wingdings" w:hint="default"/>
+        <w:sz w:val="20"/>
+      </w:rPr>
+    </w:lvl>
+    <w:lvl w:ilvl="3" w:tentative="1">
+      <w:start w:val="1"/>
+      <w:numFmt w:val="bullet"/>
+      <w:lvlText w:val=""/>
+      <w:lvlJc w:val="left"/>
+      <w:pPr>
+        <w:tabs>
+          <w:tab w:val="num" w:pos="2880"/>
+        </w:tabs>
+        <w:ind w:left="2880" w:hanging="360"/>
+      </w:pPr>
+      <w:rPr>
+        <w:rFonts w:ascii="Wingdings" w:hAnsi="Wingdings" w:hint="default"/>
+        <w:sz w:val="20"/>
+      </w:rPr>
+    </w:lvl>
+    <w:lvl w:ilvl="4" w:tentative="1">
+      <w:start w:val="1"/>
+      <w:numFmt w:val="bullet"/>
+      <w:lvlText w:val=""/>
+      <w:lvlJc w:val="left"/>
+      <w:pPr>
+        <w:tabs>
+          <w:tab w:val="num" w:pos="3600"/>
+        </w:tabs>
+        <w:ind w:left="3600" w:hanging="360"/>
+      </w:pPr>
+      <w:rPr>
+        <w:rFonts w:ascii="Wingdings" w:hAnsi="Wingdings" w:hint="default"/>
+        <w:sz w:val="20"/>
+      </w:rPr>
+    </w:lvl>
+    <w:lvl w:ilvl="5" w:tentative="1">
+      <w:start w:val="1"/>
+      <w:numFmt w:val="bullet"/>
+      <w:lvlText w:val=""/>
+      <w:lvlJc w:val="left"/>
+      <w:pPr>
+        <w:tabs>
+          <w:tab w:val="num" w:pos="4320"/>
+        </w:tabs>
+        <w:ind w:left="4320" w:hanging="360"/>
+      </w:pPr>
+      <w:rPr>
+        <w:rFonts w:ascii="Wingdings" w:hAnsi="Wingdings" w:hint="default"/>
+        <w:sz w:val="20"/>
+      </w:rPr>
+    </w:lvl>
+    <w:lvl w:ilvl="6" w:tentative="1">
+      <w:start w:val="1"/>
+      <w:numFmt w:val="bullet"/>
+      <w:lvlText w:val=""/>
+      <w:lvlJc w:val="left"/>
+      <w:pPr>
+        <w:tabs>
+          <w:tab w:val="num" w:pos="5040"/>
+        </w:tabs>
+        <w:ind w:left="5040" w:hanging="360"/>
+      </w:pPr>
+      <w:rPr>
+        <w:rFonts w:ascii="Wingdings" w:hAnsi="Wingdings" w:hint="default"/>
+        <w:sz w:val="20"/>
+      </w:rPr>
+    </w:lvl>
+    <w:lvl w:ilvl="7" w:tentative="1">
+      <w:start w:val="1"/>
+      <w:numFmt w:val="bullet"/>
+      <w:lvlText w:val=""/>
+      <w:lvlJc w:val="left"/>
+      <w:pPr>
+        <w:tabs>
+          <w:tab w:val="num" w:pos="5760"/>
+        </w:tabs>
+        <w:ind w:left="5760" w:hanging="360"/>
+      </w:pPr>
+      <w:rPr>
+        <w:rFonts w:ascii="Wingdings" w:hAnsi="Wingdings" w:hint="default"/>
+        <w:sz w:val="20"/>
+      </w:rPr>
+    </w:lvl>
+    <w:lvl w:ilvl="8" w:tentative="1">
+      <w:start w:val="1"/>
+      <w:numFmt w:val="bullet"/>
+      <w:lvlText w:val=""/>
+      <w:lvlJc w:val="left"/>
+      <w:pPr>
+        <w:tabs>
+          <w:tab w:val="num" w:pos="6480"/>
+        </w:tabs>
+        <w:ind w:left="6480" w:hanging="360"/>
+      </w:pPr>
+      <w:rPr>
+        <w:rFonts w:ascii="Wingdings" w:hAnsi="Wingdings" w:hint="default"/>
+        <w:sz w:val="20"/>
+      </w:rPr>
+    </w:lvl>
+  </w:abstractNum>
+  <w:abstractNum w:abstractNumId="8" w15:restartNumberingAfterBreak="0">
     <w:nsid w:val="16811856"/>
     <w:multiLevelType w:val="multilevel"/>
     <w:tmpl w:val="85A8266A"/>
@@ -14835,7 +16475,7 @@
       </w:rPr>
     </w:lvl>
   </w:abstractNum>
-  <w:abstractNum w:abstractNumId="8" w15:restartNumberingAfterBreak="0">
+  <w:abstractNum w:abstractNumId="9" w15:restartNumberingAfterBreak="0">
     <w:nsid w:val="17A95628"/>
     <w:multiLevelType w:val="hybridMultilevel"/>
     <w:tmpl w:val="E586EEF0"/>
@@ -14948,7 +16588,7 @@
       </w:rPr>
     </w:lvl>
   </w:abstractNum>
-  <w:abstractNum w:abstractNumId="9" w15:restartNumberingAfterBreak="0">
+  <w:abstractNum w:abstractNumId="10" w15:restartNumberingAfterBreak="0">
     <w:nsid w:val="1887356E"/>
     <w:multiLevelType w:val="multilevel"/>
     <w:tmpl w:val="D87CA73E"/>
@@ -15097,7 +16737,156 @@
       </w:rPr>
     </w:lvl>
   </w:abstractNum>
-  <w:abstractNum w:abstractNumId="10" w15:restartNumberingAfterBreak="0">
+  <w:abstractNum w:abstractNumId="11" w15:restartNumberingAfterBreak="0">
+    <w:nsid w:val="1D9B6F58"/>
+    <w:multiLevelType w:val="multilevel"/>
+    <w:tmpl w:val="8BF6F722"/>
+    <w:lvl w:ilvl="0">
+      <w:start w:val="1"/>
+      <w:numFmt w:val="bullet"/>
+      <w:lvlText w:val=""/>
+      <w:lvlJc w:val="left"/>
+      <w:pPr>
+        <w:tabs>
+          <w:tab w:val="num" w:pos="720"/>
+        </w:tabs>
+        <w:ind w:left="720" w:hanging="360"/>
+      </w:pPr>
+      <w:rPr>
+        <w:rFonts w:ascii="Symbol" w:hAnsi="Symbol" w:hint="default"/>
+        <w:sz w:val="20"/>
+      </w:rPr>
+    </w:lvl>
+    <w:lvl w:ilvl="1">
+      <w:start w:val="1"/>
+      <w:numFmt w:val="bullet"/>
+      <w:lvlText w:val="o"/>
+      <w:lvlJc w:val="left"/>
+      <w:pPr>
+        <w:tabs>
+          <w:tab w:val="num" w:pos="1440"/>
+        </w:tabs>
+        <w:ind w:left="1440" w:hanging="360"/>
+      </w:pPr>
+      <w:rPr>
+        <w:rFonts w:ascii="Courier New" w:hAnsi="Courier New" w:hint="default"/>
+        <w:sz w:val="20"/>
+      </w:rPr>
+    </w:lvl>
+    <w:lvl w:ilvl="2" w:tentative="1">
+      <w:start w:val="1"/>
+      <w:numFmt w:val="bullet"/>
+      <w:lvlText w:val=""/>
+      <w:lvlJc w:val="left"/>
+      <w:pPr>
+        <w:tabs>
+          <w:tab w:val="num" w:pos="2160"/>
+        </w:tabs>
+        <w:ind w:left="2160" w:hanging="360"/>
+      </w:pPr>
+      <w:rPr>
+        <w:rFonts w:ascii="Wingdings" w:hAnsi="Wingdings" w:hint="default"/>
+        <w:sz w:val="20"/>
+      </w:rPr>
+    </w:lvl>
+    <w:lvl w:ilvl="3" w:tentative="1">
+      <w:start w:val="1"/>
+      <w:numFmt w:val="bullet"/>
+      <w:lvlText w:val=""/>
+      <w:lvlJc w:val="left"/>
+      <w:pPr>
+        <w:tabs>
+          <w:tab w:val="num" w:pos="2880"/>
+        </w:tabs>
+        <w:ind w:left="2880" w:hanging="360"/>
+      </w:pPr>
+      <w:rPr>
+        <w:rFonts w:ascii="Wingdings" w:hAnsi="Wingdings" w:hint="default"/>
+        <w:sz w:val="20"/>
+      </w:rPr>
+    </w:lvl>
+    <w:lvl w:ilvl="4" w:tentative="1">
+      <w:start w:val="1"/>
+      <w:numFmt w:val="bullet"/>
+      <w:lvlText w:val=""/>
+      <w:lvlJc w:val="left"/>
+      <w:pPr>
+        <w:tabs>
+          <w:tab w:val="num" w:pos="3600"/>
+        </w:tabs>
+        <w:ind w:left="3600" w:hanging="360"/>
+      </w:pPr>
+      <w:rPr>
+        <w:rFonts w:ascii="Wingdings" w:hAnsi="Wingdings" w:hint="default"/>
+        <w:sz w:val="20"/>
+      </w:rPr>
+    </w:lvl>
+    <w:lvl w:ilvl="5" w:tentative="1">
+      <w:start w:val="1"/>
+      <w:numFmt w:val="bullet"/>
+      <w:lvlText w:val=""/>
+      <w:lvlJc w:val="left"/>
+      <w:pPr>
+        <w:tabs>
+          <w:tab w:val="num" w:pos="4320"/>
+        </w:tabs>
+        <w:ind w:left="4320" w:hanging="360"/>
+      </w:pPr>
+      <w:rPr>
+        <w:rFonts w:ascii="Wingdings" w:hAnsi="Wingdings" w:hint="default"/>
+        <w:sz w:val="20"/>
+      </w:rPr>
+    </w:lvl>
+    <w:lvl w:ilvl="6" w:tentative="1">
+      <w:start w:val="1"/>
+      <w:numFmt w:val="bullet"/>
+      <w:lvlText w:val=""/>
+      <w:lvlJc w:val="left"/>
+      <w:pPr>
+        <w:tabs>
+          <w:tab w:val="num" w:pos="5040"/>
+        </w:tabs>
+        <w:ind w:left="5040" w:hanging="360"/>
+      </w:pPr>
+      <w:rPr>
+        <w:rFonts w:ascii="Wingdings" w:hAnsi="Wingdings" w:hint="default"/>
+        <w:sz w:val="20"/>
+      </w:rPr>
+    </w:lvl>
+    <w:lvl w:ilvl="7" w:tentative="1">
+      <w:start w:val="1"/>
+      <w:numFmt w:val="bullet"/>
+      <w:lvlText w:val=""/>
+      <w:lvlJc w:val="left"/>
+      <w:pPr>
+        <w:tabs>
+          <w:tab w:val="num" w:pos="5760"/>
+        </w:tabs>
+        <w:ind w:left="5760" w:hanging="360"/>
+      </w:pPr>
+      <w:rPr>
+        <w:rFonts w:ascii="Wingdings" w:hAnsi="Wingdings" w:hint="default"/>
+        <w:sz w:val="20"/>
+      </w:rPr>
+    </w:lvl>
+    <w:lvl w:ilvl="8" w:tentative="1">
+      <w:start w:val="1"/>
+      <w:numFmt w:val="bullet"/>
+      <w:lvlText w:val=""/>
+      <w:lvlJc w:val="left"/>
+      <w:pPr>
+        <w:tabs>
+          <w:tab w:val="num" w:pos="6480"/>
+        </w:tabs>
+        <w:ind w:left="6480" w:hanging="360"/>
+      </w:pPr>
+      <w:rPr>
+        <w:rFonts w:ascii="Wingdings" w:hAnsi="Wingdings" w:hint="default"/>
+        <w:sz w:val="20"/>
+      </w:rPr>
+    </w:lvl>
+  </w:abstractNum>
+  <w:abstractNum w:abstractNumId="12" w15:restartNumberingAfterBreak="0">
     <w:nsid w:val="1E64099C"/>
     <w:multiLevelType w:val="multilevel"/>
     <w:tmpl w:val="CC208E3A"/>
@@ -15246,7 +17035,7 @@
       </w:rPr>
     </w:lvl>
   </w:abstractNum>
-  <w:abstractNum w:abstractNumId="11" w15:restartNumberingAfterBreak="0">
+  <w:abstractNum w:abstractNumId="13" w15:restartNumberingAfterBreak="0">
     <w:nsid w:val="1F677247"/>
     <w:multiLevelType w:val="hybridMultilevel"/>
     <w:tmpl w:val="377AC01E"/>
@@ -15335,7 +17124,7 @@
       </w:pPr>
     </w:lvl>
   </w:abstractNum>
-  <w:abstractNum w:abstractNumId="12" w15:restartNumberingAfterBreak="0">
+  <w:abstractNum w:abstractNumId="14" w15:restartNumberingAfterBreak="0">
     <w:nsid w:val="209F212F"/>
     <w:multiLevelType w:val="multilevel"/>
     <w:tmpl w:val="922082A2"/>
@@ -15484,7 +17273,7 @@
       </w:rPr>
     </w:lvl>
   </w:abstractNum>
-  <w:abstractNum w:abstractNumId="13" w15:restartNumberingAfterBreak="0">
+  <w:abstractNum w:abstractNumId="15" w15:restartNumberingAfterBreak="0">
     <w:nsid w:val="2427121A"/>
     <w:multiLevelType w:val="multilevel"/>
     <w:tmpl w:val="5DE21E6C"/>
@@ -15633,7 +17422,7 @@
       </w:rPr>
     </w:lvl>
   </w:abstractNum>
-  <w:abstractNum w:abstractNumId="14" w15:restartNumberingAfterBreak="0">
+  <w:abstractNum w:abstractNumId="16" w15:restartNumberingAfterBreak="0">
     <w:nsid w:val="25B00F93"/>
     <w:multiLevelType w:val="multilevel"/>
     <w:tmpl w:val="6ECC0C54"/>
@@ -15782,7 +17571,7 @@
       </w:rPr>
     </w:lvl>
   </w:abstractNum>
-  <w:abstractNum w:abstractNumId="15" w15:restartNumberingAfterBreak="0">
+  <w:abstractNum w:abstractNumId="17" w15:restartNumberingAfterBreak="0">
     <w:nsid w:val="25B30D71"/>
     <w:multiLevelType w:val="multilevel"/>
     <w:tmpl w:val="B60EB5E8"/>
@@ -15931,7 +17720,7 @@
       </w:rPr>
     </w:lvl>
   </w:abstractNum>
-  <w:abstractNum w:abstractNumId="16" w15:restartNumberingAfterBreak="0">
+  <w:abstractNum w:abstractNumId="18" w15:restartNumberingAfterBreak="0">
     <w:nsid w:val="262D40A3"/>
     <w:multiLevelType w:val="multilevel"/>
     <w:tmpl w:val="C1EC1818"/>
@@ -16080,7 +17869,7 @@
       </w:rPr>
     </w:lvl>
   </w:abstractNum>
-  <w:abstractNum w:abstractNumId="17" w15:restartNumberingAfterBreak="0">
+  <w:abstractNum w:abstractNumId="19" w15:restartNumberingAfterBreak="0">
     <w:nsid w:val="284069AA"/>
     <w:multiLevelType w:val="multilevel"/>
     <w:tmpl w:val="BD028390"/>
@@ -16229,7 +18018,7 @@
       </w:rPr>
     </w:lvl>
   </w:abstractNum>
-  <w:abstractNum w:abstractNumId="18" w15:restartNumberingAfterBreak="0">
+  <w:abstractNum w:abstractNumId="20" w15:restartNumberingAfterBreak="0">
     <w:nsid w:val="29753A6D"/>
     <w:multiLevelType w:val="hybridMultilevel"/>
     <w:tmpl w:val="71543B76"/>
@@ -16342,7 +18131,7 @@
       </w:rPr>
     </w:lvl>
   </w:abstractNum>
-  <w:abstractNum w:abstractNumId="19" w15:restartNumberingAfterBreak="0">
+  <w:abstractNum w:abstractNumId="21" w15:restartNumberingAfterBreak="0">
     <w:nsid w:val="29B77D1A"/>
     <w:multiLevelType w:val="hybridMultilevel"/>
     <w:tmpl w:val="1FAEA670"/>
@@ -16455,7 +18244,7 @@
       </w:rPr>
     </w:lvl>
   </w:abstractNum>
-  <w:abstractNum w:abstractNumId="20" w15:restartNumberingAfterBreak="0">
+  <w:abstractNum w:abstractNumId="22" w15:restartNumberingAfterBreak="0">
     <w:nsid w:val="2CE755FC"/>
     <w:multiLevelType w:val="multilevel"/>
     <w:tmpl w:val="D1424C74"/>
@@ -16604,7 +18393,7 @@
       </w:rPr>
     </w:lvl>
   </w:abstractNum>
-  <w:abstractNum w:abstractNumId="21" w15:restartNumberingAfterBreak="0">
+  <w:abstractNum w:abstractNumId="23" w15:restartNumberingAfterBreak="0">
     <w:nsid w:val="319E2FDA"/>
     <w:multiLevelType w:val="multilevel"/>
     <w:tmpl w:val="F7C27AA8"/>
@@ -16753,7 +18542,7 @@
       </w:rPr>
     </w:lvl>
   </w:abstractNum>
-  <w:abstractNum w:abstractNumId="22" w15:restartNumberingAfterBreak="0">
+  <w:abstractNum w:abstractNumId="24" w15:restartNumberingAfterBreak="0">
     <w:nsid w:val="369B0963"/>
     <w:multiLevelType w:val="hybridMultilevel"/>
     <w:tmpl w:val="4BF8BD74"/>
@@ -16842,7 +18631,7 @@
       </w:pPr>
     </w:lvl>
   </w:abstractNum>
-  <w:abstractNum w:abstractNumId="23" w15:restartNumberingAfterBreak="0">
+  <w:abstractNum w:abstractNumId="25" w15:restartNumberingAfterBreak="0">
     <w:nsid w:val="3D785BD8"/>
     <w:multiLevelType w:val="multilevel"/>
     <w:tmpl w:val="91528E14"/>
@@ -16955,7 +18744,7 @@
       </w:pPr>
     </w:lvl>
   </w:abstractNum>
-  <w:abstractNum w:abstractNumId="24" w15:restartNumberingAfterBreak="0">
+  <w:abstractNum w:abstractNumId="26" w15:restartNumberingAfterBreak="0">
     <w:nsid w:val="42F45D5E"/>
     <w:multiLevelType w:val="multilevel"/>
     <w:tmpl w:val="534023C0"/>
@@ -17104,7 +18893,7 @@
       </w:rPr>
     </w:lvl>
   </w:abstractNum>
-  <w:abstractNum w:abstractNumId="25" w15:restartNumberingAfterBreak="0">
+  <w:abstractNum w:abstractNumId="27" w15:restartNumberingAfterBreak="0">
     <w:nsid w:val="448C74FB"/>
     <w:multiLevelType w:val="multilevel"/>
     <w:tmpl w:val="265AAC42"/>
@@ -17253,7 +19042,7 @@
       </w:rPr>
     </w:lvl>
   </w:abstractNum>
-  <w:abstractNum w:abstractNumId="26" w15:restartNumberingAfterBreak="0">
+  <w:abstractNum w:abstractNumId="28" w15:restartNumberingAfterBreak="0">
     <w:nsid w:val="465C77FC"/>
     <w:multiLevelType w:val="multilevel"/>
     <w:tmpl w:val="A530C70A"/>
@@ -17366,7 +19155,7 @@
       </w:pPr>
     </w:lvl>
   </w:abstractNum>
-  <w:abstractNum w:abstractNumId="27" w15:restartNumberingAfterBreak="0">
+  <w:abstractNum w:abstractNumId="29" w15:restartNumberingAfterBreak="0">
     <w:nsid w:val="46B85071"/>
     <w:multiLevelType w:val="multilevel"/>
     <w:tmpl w:val="9E14CCA0"/>
@@ -17515,7 +19304,7 @@
       </w:rPr>
     </w:lvl>
   </w:abstractNum>
-  <w:abstractNum w:abstractNumId="28" w15:restartNumberingAfterBreak="0">
+  <w:abstractNum w:abstractNumId="30" w15:restartNumberingAfterBreak="0">
     <w:nsid w:val="47B81AA0"/>
     <w:multiLevelType w:val="multilevel"/>
     <w:tmpl w:val="327E8B28"/>
@@ -17664,7 +19453,7 @@
       </w:rPr>
     </w:lvl>
   </w:abstractNum>
-  <w:abstractNum w:abstractNumId="29" w15:restartNumberingAfterBreak="0">
+  <w:abstractNum w:abstractNumId="31" w15:restartNumberingAfterBreak="0">
     <w:nsid w:val="4DCB2A4F"/>
     <w:multiLevelType w:val="multilevel"/>
     <w:tmpl w:val="B3D80FAC"/>
@@ -17813,7 +19602,7 @@
       </w:rPr>
     </w:lvl>
   </w:abstractNum>
-  <w:abstractNum w:abstractNumId="30" w15:restartNumberingAfterBreak="0">
+  <w:abstractNum w:abstractNumId="32" w15:restartNumberingAfterBreak="0">
     <w:nsid w:val="4E1B29B7"/>
     <w:multiLevelType w:val="multilevel"/>
     <w:tmpl w:val="18DAEBA8"/>
@@ -17962,7 +19751,7 @@
       </w:rPr>
     </w:lvl>
   </w:abstractNum>
-  <w:abstractNum w:abstractNumId="31" w15:restartNumberingAfterBreak="0">
+  <w:abstractNum w:abstractNumId="33" w15:restartNumberingAfterBreak="0">
     <w:nsid w:val="4FDF6582"/>
     <w:multiLevelType w:val="multilevel"/>
     <w:tmpl w:val="CBBCA6A2"/>
@@ -18111,7 +19900,7 @@
       </w:rPr>
     </w:lvl>
   </w:abstractNum>
-  <w:abstractNum w:abstractNumId="32" w15:restartNumberingAfterBreak="0">
+  <w:abstractNum w:abstractNumId="34" w15:restartNumberingAfterBreak="0">
     <w:nsid w:val="51D34B25"/>
     <w:multiLevelType w:val="multilevel"/>
     <w:tmpl w:val="2E2CB97E"/>
@@ -18260,7 +20049,7 @@
       </w:rPr>
     </w:lvl>
   </w:abstractNum>
-  <w:abstractNum w:abstractNumId="33" w15:restartNumberingAfterBreak="0">
+  <w:abstractNum w:abstractNumId="35" w15:restartNumberingAfterBreak="0">
     <w:nsid w:val="535D4CA6"/>
     <w:multiLevelType w:val="multilevel"/>
     <w:tmpl w:val="79202CF6"/>
@@ -18409,7 +20198,7 @@
       </w:rPr>
     </w:lvl>
   </w:abstractNum>
-  <w:abstractNum w:abstractNumId="34" w15:restartNumberingAfterBreak="0">
+  <w:abstractNum w:abstractNumId="36" w15:restartNumberingAfterBreak="0">
     <w:nsid w:val="5405003E"/>
     <w:multiLevelType w:val="hybridMultilevel"/>
     <w:tmpl w:val="0D0A9CE2"/>
@@ -18522,7 +20311,7 @@
       </w:rPr>
     </w:lvl>
   </w:abstractNum>
-  <w:abstractNum w:abstractNumId="35" w15:restartNumberingAfterBreak="0">
+  <w:abstractNum w:abstractNumId="37" w15:restartNumberingAfterBreak="0">
     <w:nsid w:val="553A523E"/>
     <w:multiLevelType w:val="multilevel"/>
     <w:tmpl w:val="AF641F82"/>
@@ -18671,7 +20460,7 @@
       </w:rPr>
     </w:lvl>
   </w:abstractNum>
-  <w:abstractNum w:abstractNumId="36" w15:restartNumberingAfterBreak="0">
+  <w:abstractNum w:abstractNumId="38" w15:restartNumberingAfterBreak="0">
     <w:nsid w:val="577B4A34"/>
     <w:multiLevelType w:val="multilevel"/>
     <w:tmpl w:val="C8E0AF6E"/>
@@ -18820,7 +20609,7 @@
       </w:rPr>
     </w:lvl>
   </w:abstractNum>
-  <w:abstractNum w:abstractNumId="37" w15:restartNumberingAfterBreak="0">
+  <w:abstractNum w:abstractNumId="39" w15:restartNumberingAfterBreak="0">
     <w:nsid w:val="591375F0"/>
     <w:multiLevelType w:val="multilevel"/>
     <w:tmpl w:val="B64E6956"/>
@@ -18969,7 +20758,7 @@
       </w:rPr>
     </w:lvl>
   </w:abstractNum>
-  <w:abstractNum w:abstractNumId="38" w15:restartNumberingAfterBreak="0">
+  <w:abstractNum w:abstractNumId="40" w15:restartNumberingAfterBreak="0">
     <w:nsid w:val="5B785639"/>
     <w:multiLevelType w:val="multilevel"/>
     <w:tmpl w:val="0C72F11E"/>
@@ -19118,7 +20907,7 @@
       </w:rPr>
     </w:lvl>
   </w:abstractNum>
-  <w:abstractNum w:abstractNumId="39" w15:restartNumberingAfterBreak="0">
+  <w:abstractNum w:abstractNumId="41" w15:restartNumberingAfterBreak="0">
     <w:nsid w:val="5BCD0924"/>
     <w:multiLevelType w:val="multilevel"/>
     <w:tmpl w:val="9CA85C8E"/>
@@ -19267,7 +21056,7 @@
       </w:rPr>
     </w:lvl>
   </w:abstractNum>
-  <w:abstractNum w:abstractNumId="40" w15:restartNumberingAfterBreak="0">
+  <w:abstractNum w:abstractNumId="42" w15:restartNumberingAfterBreak="0">
     <w:nsid w:val="5C9B783D"/>
     <w:multiLevelType w:val="hybridMultilevel"/>
     <w:tmpl w:val="1D1ADD24"/>
@@ -19380,7 +21169,7 @@
       </w:rPr>
     </w:lvl>
   </w:abstractNum>
-  <w:abstractNum w:abstractNumId="41" w15:restartNumberingAfterBreak="0">
+  <w:abstractNum w:abstractNumId="43" w15:restartNumberingAfterBreak="0">
     <w:nsid w:val="5E3972E4"/>
     <w:multiLevelType w:val="hybridMultilevel"/>
     <w:tmpl w:val="D8142ACC"/>
@@ -19493,7 +21282,7 @@
       </w:rPr>
     </w:lvl>
   </w:abstractNum>
-  <w:abstractNum w:abstractNumId="42" w15:restartNumberingAfterBreak="0">
+  <w:abstractNum w:abstractNumId="44" w15:restartNumberingAfterBreak="0">
     <w:nsid w:val="5F977292"/>
     <w:multiLevelType w:val="multilevel"/>
     <w:tmpl w:val="3D48409E"/>
@@ -19642,7 +21431,7 @@
       </w:rPr>
     </w:lvl>
   </w:abstractNum>
-  <w:abstractNum w:abstractNumId="43" w15:restartNumberingAfterBreak="0">
+  <w:abstractNum w:abstractNumId="45" w15:restartNumberingAfterBreak="0">
     <w:nsid w:val="60A44D3B"/>
     <w:multiLevelType w:val="multilevel"/>
     <w:tmpl w:val="4462E48A"/>
@@ -19791,7 +21580,7 @@
       </w:rPr>
     </w:lvl>
   </w:abstractNum>
-  <w:abstractNum w:abstractNumId="44" w15:restartNumberingAfterBreak="0">
+  <w:abstractNum w:abstractNumId="46" w15:restartNumberingAfterBreak="0">
     <w:nsid w:val="62F630CF"/>
     <w:multiLevelType w:val="multilevel"/>
     <w:tmpl w:val="820C703C"/>
@@ -19940,7 +21729,7 @@
       </w:rPr>
     </w:lvl>
   </w:abstractNum>
-  <w:abstractNum w:abstractNumId="45" w15:restartNumberingAfterBreak="0">
+  <w:abstractNum w:abstractNumId="47" w15:restartNumberingAfterBreak="0">
     <w:nsid w:val="64793FF0"/>
     <w:multiLevelType w:val="multilevel"/>
     <w:tmpl w:val="2EDAEB10"/>
@@ -20089,7 +21878,7 @@
       </w:rPr>
     </w:lvl>
   </w:abstractNum>
-  <w:abstractNum w:abstractNumId="46" w15:restartNumberingAfterBreak="0">
+  <w:abstractNum w:abstractNumId="48" w15:restartNumberingAfterBreak="0">
     <w:nsid w:val="694B39FE"/>
     <w:multiLevelType w:val="multilevel"/>
     <w:tmpl w:val="02F275B2"/>
@@ -20238,7 +22027,7 @@
       </w:rPr>
     </w:lvl>
   </w:abstractNum>
-  <w:abstractNum w:abstractNumId="47" w15:restartNumberingAfterBreak="0">
+  <w:abstractNum w:abstractNumId="49" w15:restartNumberingAfterBreak="0">
     <w:nsid w:val="6BEC1948"/>
     <w:multiLevelType w:val="multilevel"/>
     <w:tmpl w:val="104694A2"/>
@@ -20387,7 +22176,7 @@
       </w:rPr>
     </w:lvl>
   </w:abstractNum>
-  <w:abstractNum w:abstractNumId="48" w15:restartNumberingAfterBreak="0">
+  <w:abstractNum w:abstractNumId="50" w15:restartNumberingAfterBreak="0">
     <w:nsid w:val="6DEF48CA"/>
     <w:multiLevelType w:val="multilevel"/>
     <w:tmpl w:val="58588C26"/>
@@ -20536,7 +22325,7 @@
       </w:rPr>
     </w:lvl>
   </w:abstractNum>
-  <w:abstractNum w:abstractNumId="49" w15:restartNumberingAfterBreak="0">
+  <w:abstractNum w:abstractNumId="51" w15:restartNumberingAfterBreak="0">
     <w:nsid w:val="7063623B"/>
     <w:multiLevelType w:val="multilevel"/>
     <w:tmpl w:val="663C7F7E"/>
@@ -20685,7 +22474,7 @@
       </w:rPr>
     </w:lvl>
   </w:abstractNum>
-  <w:abstractNum w:abstractNumId="50" w15:restartNumberingAfterBreak="0">
+  <w:abstractNum w:abstractNumId="52" w15:restartNumberingAfterBreak="0">
     <w:nsid w:val="70AF2876"/>
     <w:multiLevelType w:val="multilevel"/>
     <w:tmpl w:val="E020BFC2"/>
@@ -20834,7 +22623,7 @@
       </w:rPr>
     </w:lvl>
   </w:abstractNum>
-  <w:abstractNum w:abstractNumId="51" w15:restartNumberingAfterBreak="0">
+  <w:abstractNum w:abstractNumId="53" w15:restartNumberingAfterBreak="0">
     <w:nsid w:val="7180132B"/>
     <w:multiLevelType w:val="hybridMultilevel"/>
     <w:tmpl w:val="FACE78AA"/>
@@ -20947,7 +22736,7 @@
       </w:rPr>
     </w:lvl>
   </w:abstractNum>
-  <w:abstractNum w:abstractNumId="52" w15:restartNumberingAfterBreak="0">
+  <w:abstractNum w:abstractNumId="54" w15:restartNumberingAfterBreak="0">
     <w:nsid w:val="72EE531E"/>
     <w:multiLevelType w:val="multilevel"/>
     <w:tmpl w:val="D332AEA6"/>
@@ -21096,7 +22885,7 @@
       </w:rPr>
     </w:lvl>
   </w:abstractNum>
-  <w:abstractNum w:abstractNumId="53" w15:restartNumberingAfterBreak="0">
+  <w:abstractNum w:abstractNumId="55" w15:restartNumberingAfterBreak="0">
     <w:nsid w:val="738B5FE4"/>
     <w:multiLevelType w:val="multilevel"/>
     <w:tmpl w:val="F6C698BC"/>
@@ -21245,7 +23034,7 @@
       </w:rPr>
     </w:lvl>
   </w:abstractNum>
-  <w:abstractNum w:abstractNumId="54" w15:restartNumberingAfterBreak="0">
+  <w:abstractNum w:abstractNumId="56" w15:restartNumberingAfterBreak="0">
     <w:nsid w:val="747C1577"/>
     <w:multiLevelType w:val="multilevel"/>
     <w:tmpl w:val="687498A4"/>
@@ -21394,7 +23183,7 @@
       </w:rPr>
     </w:lvl>
   </w:abstractNum>
-  <w:abstractNum w:abstractNumId="55" w15:restartNumberingAfterBreak="0">
+  <w:abstractNum w:abstractNumId="57" w15:restartNumberingAfterBreak="0">
     <w:nsid w:val="782F7485"/>
     <w:multiLevelType w:val="multilevel"/>
     <w:tmpl w:val="C1D80C5E"/>
@@ -21543,7 +23332,7 @@
       </w:rPr>
     </w:lvl>
   </w:abstractNum>
-  <w:abstractNum w:abstractNumId="56" w15:restartNumberingAfterBreak="0">
+  <w:abstractNum w:abstractNumId="58" w15:restartNumberingAfterBreak="0">
     <w:nsid w:val="7AE16C61"/>
     <w:multiLevelType w:val="multilevel"/>
     <w:tmpl w:val="4A4817E6"/>
@@ -21693,175 +23482,181 @@
     </w:lvl>
   </w:abstractNum>
   <w:num w:numId="1" w16cid:durableId="843514130">
-    <w:abstractNumId w:val="22"/>
+    <w:abstractNumId w:val="24"/>
   </w:num>
   <w:num w:numId="2" w16cid:durableId="1391618024">
     <w:abstractNumId w:val="0"/>
   </w:num>
   <w:num w:numId="3" w16cid:durableId="1198665928">
-    <w:abstractNumId w:val="11"/>
+    <w:abstractNumId w:val="13"/>
   </w:num>
   <w:num w:numId="4" w16cid:durableId="554388714">
-    <w:abstractNumId w:val="35"/>
+    <w:abstractNumId w:val="37"/>
   </w:num>
   <w:num w:numId="5" w16cid:durableId="1330790234">
-    <w:abstractNumId w:val="19"/>
+    <w:abstractNumId w:val="21"/>
   </w:num>
   <w:num w:numId="6" w16cid:durableId="2090689166">
+    <w:abstractNumId w:val="50"/>
+  </w:num>
+  <w:num w:numId="7" w16cid:durableId="407505454">
+    <w:abstractNumId w:val="20"/>
+  </w:num>
+  <w:num w:numId="8" w16cid:durableId="124125475">
+    <w:abstractNumId w:val="42"/>
+  </w:num>
+  <w:num w:numId="9" w16cid:durableId="602542190">
+    <w:abstractNumId w:val="53"/>
+  </w:num>
+  <w:num w:numId="10" w16cid:durableId="1245141805">
+    <w:abstractNumId w:val="29"/>
+  </w:num>
+  <w:num w:numId="11" w16cid:durableId="455876665">
+    <w:abstractNumId w:val="43"/>
+  </w:num>
+  <w:num w:numId="12" w16cid:durableId="1618173969">
     <w:abstractNumId w:val="48"/>
   </w:num>
-  <w:num w:numId="7" w16cid:durableId="407505454">
-    <w:abstractNumId w:val="18"/>
-  </w:num>
-  <w:num w:numId="8" w16cid:durableId="124125475">
-    <w:abstractNumId w:val="40"/>
-  </w:num>
-  <w:num w:numId="9" w16cid:durableId="602542190">
-    <w:abstractNumId w:val="51"/>
-  </w:num>
-  <w:num w:numId="10" w16cid:durableId="1245141805">
-    <w:abstractNumId w:val="27"/>
-  </w:num>
-  <w:num w:numId="11" w16cid:durableId="455876665">
-    <w:abstractNumId w:val="41"/>
-  </w:num>
-  <w:num w:numId="12" w16cid:durableId="1618173969">
-    <w:abstractNumId w:val="46"/>
-  </w:num>
   <w:num w:numId="13" w16cid:durableId="1570380955">
-    <w:abstractNumId w:val="8"/>
+    <w:abstractNumId w:val="9"/>
   </w:num>
   <w:num w:numId="14" w16cid:durableId="1696269320">
-    <w:abstractNumId w:val="34"/>
+    <w:abstractNumId w:val="36"/>
   </w:num>
   <w:num w:numId="15" w16cid:durableId="14425315">
-    <w:abstractNumId w:val="23"/>
+    <w:abstractNumId w:val="25"/>
   </w:num>
   <w:num w:numId="16" w16cid:durableId="1402630611">
     <w:abstractNumId w:val="3"/>
   </w:num>
   <w:num w:numId="17" w16cid:durableId="1145052268">
-    <w:abstractNumId w:val="29"/>
+    <w:abstractNumId w:val="31"/>
   </w:num>
   <w:num w:numId="18" w16cid:durableId="1685547784">
     <w:abstractNumId w:val="2"/>
   </w:num>
   <w:num w:numId="19" w16cid:durableId="313024954">
+    <w:abstractNumId w:val="41"/>
+  </w:num>
+  <w:num w:numId="20" w16cid:durableId="412630244">
+    <w:abstractNumId w:val="52"/>
+  </w:num>
+  <w:num w:numId="21" w16cid:durableId="1228495122">
+    <w:abstractNumId w:val="19"/>
+  </w:num>
+  <w:num w:numId="22" w16cid:durableId="894043717">
+    <w:abstractNumId w:val="28"/>
+  </w:num>
+  <w:num w:numId="23" w16cid:durableId="1128354585">
+    <w:abstractNumId w:val="22"/>
+  </w:num>
+  <w:num w:numId="24" w16cid:durableId="1104572322">
+    <w:abstractNumId w:val="15"/>
+  </w:num>
+  <w:num w:numId="25" w16cid:durableId="1776514129">
+    <w:abstractNumId w:val="55"/>
+  </w:num>
+  <w:num w:numId="26" w16cid:durableId="152062358">
+    <w:abstractNumId w:val="17"/>
+  </w:num>
+  <w:num w:numId="27" w16cid:durableId="210384638">
+    <w:abstractNumId w:val="32"/>
+  </w:num>
+  <w:num w:numId="28" w16cid:durableId="1464536920">
+    <w:abstractNumId w:val="54"/>
+  </w:num>
+  <w:num w:numId="29" w16cid:durableId="1197430945">
+    <w:abstractNumId w:val="40"/>
+  </w:num>
+  <w:num w:numId="30" w16cid:durableId="1098449874">
     <w:abstractNumId w:val="39"/>
   </w:num>
-  <w:num w:numId="20" w16cid:durableId="412630244">
-    <w:abstractNumId w:val="50"/>
-  </w:num>
-  <w:num w:numId="21" w16cid:durableId="1228495122">
-    <w:abstractNumId w:val="17"/>
-  </w:num>
-  <w:num w:numId="22" w16cid:durableId="894043717">
+  <w:num w:numId="31" w16cid:durableId="1894388579">
     <w:abstractNumId w:val="26"/>
   </w:num>
-  <w:num w:numId="23" w16cid:durableId="1128354585">
-    <w:abstractNumId w:val="20"/>
-  </w:num>
-  <w:num w:numId="24" w16cid:durableId="1104572322">
-    <w:abstractNumId w:val="13"/>
-  </w:num>
-  <w:num w:numId="25" w16cid:durableId="1776514129">
-    <w:abstractNumId w:val="53"/>
-  </w:num>
-  <w:num w:numId="26" w16cid:durableId="152062358">
-    <w:abstractNumId w:val="15"/>
-  </w:num>
-  <w:num w:numId="27" w16cid:durableId="210384638">
-    <w:abstractNumId w:val="30"/>
-  </w:num>
-  <w:num w:numId="28" w16cid:durableId="1464536920">
-    <w:abstractNumId w:val="52"/>
-  </w:num>
-  <w:num w:numId="29" w16cid:durableId="1197430945">
-    <w:abstractNumId w:val="38"/>
-  </w:num>
-  <w:num w:numId="30" w16cid:durableId="1098449874">
-    <w:abstractNumId w:val="37"/>
-  </w:num>
-  <w:num w:numId="31" w16cid:durableId="1894388579">
-    <w:abstractNumId w:val="24"/>
-  </w:num>
   <w:num w:numId="32" w16cid:durableId="1658728608">
-    <w:abstractNumId w:val="55"/>
+    <w:abstractNumId w:val="57"/>
   </w:num>
   <w:num w:numId="33" w16cid:durableId="1563755566">
-    <w:abstractNumId w:val="16"/>
+    <w:abstractNumId w:val="18"/>
   </w:num>
   <w:num w:numId="34" w16cid:durableId="236214411">
-    <w:abstractNumId w:val="7"/>
+    <w:abstractNumId w:val="8"/>
   </w:num>
   <w:num w:numId="35" w16cid:durableId="5598384">
     <w:abstractNumId w:val="5"/>
   </w:num>
   <w:num w:numId="36" w16cid:durableId="766386032">
-    <w:abstractNumId w:val="42"/>
+    <w:abstractNumId w:val="44"/>
   </w:num>
   <w:num w:numId="37" w16cid:durableId="263003039">
-    <w:abstractNumId w:val="21"/>
+    <w:abstractNumId w:val="23"/>
   </w:num>
   <w:num w:numId="38" w16cid:durableId="1995911217">
-    <w:abstractNumId w:val="28"/>
+    <w:abstractNumId w:val="30"/>
   </w:num>
   <w:num w:numId="39" w16cid:durableId="1779832819">
     <w:abstractNumId w:val="1"/>
   </w:num>
   <w:num w:numId="40" w16cid:durableId="1037311370">
-    <w:abstractNumId w:val="54"/>
+    <w:abstractNumId w:val="56"/>
   </w:num>
   <w:num w:numId="41" w16cid:durableId="644312207">
-    <w:abstractNumId w:val="45"/>
+    <w:abstractNumId w:val="47"/>
   </w:num>
   <w:num w:numId="42" w16cid:durableId="13458485">
     <w:abstractNumId w:val="4"/>
   </w:num>
   <w:num w:numId="43" w16cid:durableId="965351477">
-    <w:abstractNumId w:val="9"/>
+    <w:abstractNumId w:val="10"/>
   </w:num>
   <w:num w:numId="44" w16cid:durableId="115491865">
-    <w:abstractNumId w:val="43"/>
+    <w:abstractNumId w:val="45"/>
   </w:num>
   <w:num w:numId="45" w16cid:durableId="553926028">
-    <w:abstractNumId w:val="14"/>
+    <w:abstractNumId w:val="16"/>
   </w:num>
   <w:num w:numId="46" w16cid:durableId="716899997">
-    <w:abstractNumId w:val="33"/>
+    <w:abstractNumId w:val="35"/>
   </w:num>
   <w:num w:numId="47" w16cid:durableId="1167091767">
-    <w:abstractNumId w:val="36"/>
+    <w:abstractNumId w:val="38"/>
   </w:num>
   <w:num w:numId="48" w16cid:durableId="276329182">
-    <w:abstractNumId w:val="44"/>
+    <w:abstractNumId w:val="46"/>
   </w:num>
   <w:num w:numId="49" w16cid:durableId="1129325957">
     <w:abstractNumId w:val="6"/>
   </w:num>
   <w:num w:numId="50" w16cid:durableId="1982882943">
+    <w:abstractNumId w:val="14"/>
+  </w:num>
+  <w:num w:numId="51" w16cid:durableId="1721123932">
     <w:abstractNumId w:val="12"/>
   </w:num>
-  <w:num w:numId="51" w16cid:durableId="1721123932">
-    <w:abstractNumId w:val="10"/>
-  </w:num>
   <w:num w:numId="52" w16cid:durableId="421416259">
-    <w:abstractNumId w:val="31"/>
+    <w:abstractNumId w:val="33"/>
   </w:num>
   <w:num w:numId="53" w16cid:durableId="1561788815">
-    <w:abstractNumId w:val="32"/>
+    <w:abstractNumId w:val="34"/>
   </w:num>
   <w:num w:numId="54" w16cid:durableId="1384213969">
+    <w:abstractNumId w:val="51"/>
+  </w:num>
+  <w:num w:numId="55" w16cid:durableId="3438966">
+    <w:abstractNumId w:val="27"/>
+  </w:num>
+  <w:num w:numId="56" w16cid:durableId="724524861">
+    <w:abstractNumId w:val="58"/>
+  </w:num>
+  <w:num w:numId="57" w16cid:durableId="1078212120">
     <w:abstractNumId w:val="49"/>
   </w:num>
-  <w:num w:numId="55" w16cid:durableId="3438966">
-    <w:abstractNumId w:val="25"/>
+  <w:num w:numId="58" w16cid:durableId="193615022">
+    <w:abstractNumId w:val="7"/>
   </w:num>
-  <w:num w:numId="56" w16cid:durableId="724524861">
-    <w:abstractNumId w:val="56"/>
-  </w:num>
-  <w:num w:numId="57" w16cid:durableId="1078212120">
-    <w:abstractNumId w:val="47"/>
+  <w:num w:numId="59" w16cid:durableId="1151751972">
+    <w:abstractNumId w:val="11"/>
   </w:num>
 </w:numbering>
 </file>

</xml_diff>